<commit_message>
Added placeholders to template and code to populate placeholders with data from xml
</commit_message>
<xml_diff>
--- a/assets/CurrentBillTemplate.docx
+++ b/assets/CurrentBillTemplate.docx
@@ -29,7 +29,7 @@
     <w:p>
       <w:pPr>
         <w:spacing w:before="58" w:line="243" w:lineRule="exact"/>
-        <w:ind w:left="720"/>
+        <w:ind w:left="720" w:right="107"/>
         <w:rPr>
           <w:rFonts w:ascii="Century Gothic"/>
           <w:sz w:val="20"/>
@@ -40,137 +40,93 @@
           <w:rFonts w:ascii="Century Gothic"/>
           <w:sz w:val="20"/>
         </w:rPr>
-        <w:t>Blue</w:t>
-      </w:r>
-      <w:r>
-        <w:rPr>
-          <w:rFonts w:ascii="Century Gothic"/>
-          <w:spacing w:val="-1"/>
+        <w:t>{returnAddress1}</w:t>
+      </w:r>
+    </w:p>
+    <w:p>
+      <w:pPr>
+        <w:spacing w:before="58" w:line="243" w:lineRule="exact"/>
+        <w:ind w:left="720" w:right="107"/>
+        <w:rPr>
+          <w:rFonts w:ascii="Century Gothic"/>
           <w:sz w:val="20"/>
         </w:rPr>
-        <w:t xml:space="preserve"> </w:t>
-      </w:r>
+      </w:pPr>
       <w:r>
         <w:rPr>
           <w:rFonts w:ascii="Century Gothic"/>
           <w:sz w:val="20"/>
         </w:rPr>
-        <w:t xml:space="preserve">Shield of </w:t>
-      </w:r>
-      <w:r>
-        <w:rPr>
-          <w:rFonts w:ascii="Century Gothic"/>
-          <w:spacing w:val="-2"/>
+        <w:t>{returnAddress</w:t>
+      </w:r>
+      <w:r>
+        <w:rPr>
+          <w:rFonts w:ascii="Century Gothic"/>
           <w:sz w:val="20"/>
         </w:rPr>
-        <w:t>California</w:t>
-      </w:r>
-    </w:p>
-    <w:p>
-      <w:pPr>
-        <w:spacing w:line="240" w:lineRule="exact"/>
-        <w:ind w:left="720"/>
+        <w:t>2</w:t>
+      </w:r>
+      <w:r>
         <w:rPr>
           <w:rFonts w:ascii="Century Gothic"/>
           <w:sz w:val="20"/>
         </w:rPr>
-      </w:pPr>
-      <w:r>
+        <w:t>}</w:t>
+      </w:r>
+    </w:p>
+    <w:p>
+      <w:pPr>
+        <w:spacing w:before="58" w:line="243" w:lineRule="exact"/>
+        <w:ind w:left="720" w:right="107"/>
         <w:rPr>
           <w:rFonts w:ascii="Century Gothic"/>
           <w:sz w:val="20"/>
         </w:rPr>
-        <w:t xml:space="preserve">Attn: Medicare Billing </w:t>
-      </w:r>
-      <w:r>
-        <w:rPr>
-          <w:rFonts w:ascii="Century Gothic"/>
-          <w:spacing w:val="-2"/>
+      </w:pPr>
+      <w:r>
+        <w:rPr>
+          <w:rFonts w:ascii="Century Gothic"/>
           <w:sz w:val="20"/>
         </w:rPr>
-        <w:t>Department</w:t>
-      </w:r>
-    </w:p>
-    <w:p>
-      <w:pPr>
-        <w:spacing w:line="240" w:lineRule="exact"/>
-        <w:ind w:left="720"/>
+        <w:t>{returnAddress</w:t>
+      </w:r>
+      <w:r>
         <w:rPr>
           <w:rFonts w:ascii="Century Gothic"/>
           <w:sz w:val="20"/>
         </w:rPr>
-      </w:pPr>
-      <w:r>
-        <w:rPr>
-          <w:rFonts w:ascii="Century Gothic"/>
-          <w:spacing w:val="-6"/>
+        <w:t>3</w:t>
+      </w:r>
+      <w:r>
+        <w:rPr>
+          <w:rFonts w:ascii="Century Gothic"/>
           <w:sz w:val="20"/>
         </w:rPr>
-        <w:t>P.O.</w:t>
-      </w:r>
-      <w:r>
-        <w:rPr>
-          <w:rFonts w:ascii="Century Gothic"/>
-          <w:spacing w:val="-7"/>
+        <w:t>}</w:t>
+      </w:r>
+    </w:p>
+    <w:p>
+      <w:pPr>
+        <w:spacing w:line="243" w:lineRule="exact"/>
+        <w:ind w:left="720" w:right="107"/>
+        <w:rPr>
+          <w:rFonts w:ascii="Century Gothic"/>
           <w:sz w:val="20"/>
         </w:rPr>
-        <w:t xml:space="preserve"> </w:t>
-      </w:r>
-      <w:r>
-        <w:rPr>
-          <w:rFonts w:ascii="Century Gothic"/>
-          <w:spacing w:val="-6"/>
+      </w:pPr>
+      <w:r>
+        <w:rPr>
+          <w:rFonts w:ascii="Century Gothic"/>
           <w:sz w:val="20"/>
         </w:rPr>
-        <w:t>Box</w:t>
-      </w:r>
-      <w:r>
-        <w:rPr>
-          <w:rFonts w:ascii="Century Gothic"/>
-          <w:spacing w:val="-7"/>
+        <w:t>{returnCity}</w:t>
+      </w:r>
+      <w:r>
+        <w:rPr>
+          <w:rFonts w:ascii="Century Gothic"/>
           <w:sz w:val="20"/>
         </w:rPr>
-        <w:t xml:space="preserve"> </w:t>
-      </w:r>
-      <w:r>
-        <w:rPr>
-          <w:rFonts w:ascii="Century Gothic"/>
-          <w:spacing w:val="-6"/>
-          <w:sz w:val="20"/>
-        </w:rPr>
-        <w:t>5019</w:t>
-      </w:r>
-    </w:p>
-    <w:p>
-      <w:pPr>
-        <w:spacing w:line="243" w:lineRule="exact"/>
-        <w:ind w:left="720"/>
-        <w:rPr>
-          <w:rFonts w:ascii="Century Gothic"/>
-          <w:sz w:val="20"/>
-        </w:rPr>
-      </w:pPr>
-      <w:r>
-        <w:rPr>
-          <w:rFonts w:ascii="Century Gothic"/>
-          <w:sz w:val="20"/>
-        </w:rPr>
-        <w:t>Woodland</w:t>
-      </w:r>
-      <w:r>
-        <w:rPr>
-          <w:rFonts w:ascii="Century Gothic"/>
-          <w:spacing w:val="-6"/>
-          <w:sz w:val="20"/>
-        </w:rPr>
-        <w:t xml:space="preserve"> </w:t>
-      </w:r>
-      <w:r>
-        <w:rPr>
-          <w:rFonts w:ascii="Century Gothic"/>
-          <w:sz w:val="20"/>
-        </w:rPr>
-        <w:t>Hills,</w:t>
+        <w:t>,</w:t>
       </w:r>
       <w:r>
         <w:rPr>
@@ -185,7 +141,7 @@
           <w:rFonts w:ascii="Century Gothic"/>
           <w:sz w:val="20"/>
         </w:rPr>
-        <w:t>CA</w:t>
+        <w:t>{returnState}</w:t>
       </w:r>
       <w:r>
         <w:rPr>
@@ -200,20 +156,24 @@
           <w:rFonts w:ascii="Century Gothic"/>
           <w:sz w:val="20"/>
         </w:rPr>
-        <w:t>91365-</w:t>
-      </w:r>
-      <w:r>
-        <w:rPr>
-          <w:rFonts w:ascii="Century Gothic"/>
-          <w:spacing w:val="-4"/>
+        <w:t>{returnZip}</w:t>
+      </w:r>
+    </w:p>
+    <w:p>
+      <w:pPr>
+        <w:pStyle w:val="BodyText"/>
+        <w:ind w:right="107"/>
+        <w:rPr>
+          <w:rFonts w:ascii="Century Gothic"/>
           <w:sz w:val="20"/>
         </w:rPr>
-        <w:t>5019</w:t>
-      </w:r>
-    </w:p>
-    <w:p>
-      <w:pPr>
-        <w:pStyle w:val="BodyText"/>
+      </w:pPr>
+    </w:p>
+    <w:p>
+      <w:pPr>
+        <w:pStyle w:val="BodyText"/>
+        <w:spacing w:before="96"/>
+        <w:ind w:right="107"/>
         <w:rPr>
           <w:rFonts w:ascii="Century Gothic"/>
           <w:sz w:val="20"/>
@@ -222,133 +182,85 @@
     </w:p>
     <w:p>
       <w:pPr>
-        <w:pStyle w:val="BodyText"/>
-        <w:spacing w:before="96"/>
-        <w:rPr>
-          <w:rFonts w:ascii="Century Gothic"/>
-          <w:sz w:val="20"/>
-        </w:rPr>
-      </w:pPr>
-    </w:p>
-    <w:p>
-      <w:pPr>
         <w:spacing w:before="1" w:line="267" w:lineRule="exact"/>
-        <w:ind w:left="900"/>
-        <w:rPr>
-          <w:rFonts w:ascii="Century Gothic"/>
-        </w:rPr>
-      </w:pPr>
-      <w:r>
-        <w:rPr>
-          <w:rFonts w:ascii="Century Gothic"/>
-          <w:spacing w:val="-4"/>
-        </w:rPr>
-        <w:t>CARMEN</w:t>
-      </w:r>
-      <w:r>
-        <w:rPr>
-          <w:rFonts w:ascii="Century Gothic"/>
-          <w:spacing w:val="-5"/>
-        </w:rPr>
-        <w:t xml:space="preserve"> </w:t>
-      </w:r>
-      <w:r>
-        <w:rPr>
-          <w:rFonts w:ascii="Century Gothic"/>
-          <w:spacing w:val="-2"/>
-        </w:rPr>
-        <w:t>CHAVEZ</w:t>
+        <w:ind w:left="900" w:right="107"/>
+        <w:rPr>
+          <w:rFonts w:ascii="Century Gothic"/>
+        </w:rPr>
+      </w:pPr>
+      <w:r>
+        <w:rPr>
+          <w:rFonts w:ascii="Century Gothic"/>
+          <w:spacing w:val="-4"/>
+        </w:rPr>
+        <w:t>{sendAddress1}</w:t>
       </w:r>
     </w:p>
     <w:p>
       <w:pPr>
         <w:spacing w:before="1" w:line="235" w:lineRule="auto"/>
-        <w:ind w:left="900" w:right="1418"/>
-        <w:rPr>
-          <w:rFonts w:ascii="Century Gothic"/>
-        </w:rPr>
-      </w:pPr>
-      <w:r>
-        <w:rPr>
-          <w:rFonts w:ascii="Century Gothic"/>
-          <w:spacing w:val="-4"/>
-        </w:rPr>
-        <w:t>745</w:t>
-      </w:r>
-      <w:r>
-        <w:rPr>
-          <w:rFonts w:ascii="Century Gothic"/>
-          <w:spacing w:val="-12"/>
-        </w:rPr>
-        <w:t xml:space="preserve"> </w:t>
-      </w:r>
-      <w:r>
-        <w:rPr>
-          <w:rFonts w:ascii="Century Gothic"/>
-          <w:spacing w:val="-4"/>
-        </w:rPr>
-        <w:t>S</w:t>
-      </w:r>
-      <w:r>
-        <w:rPr>
-          <w:rFonts w:ascii="Century Gothic"/>
-          <w:spacing w:val="-11"/>
-        </w:rPr>
-        <w:t xml:space="preserve"> </w:t>
-      </w:r>
-      <w:r>
-        <w:rPr>
-          <w:rFonts w:ascii="Century Gothic"/>
-          <w:spacing w:val="-4"/>
-        </w:rPr>
-        <w:t>MONTEBELLO</w:t>
-      </w:r>
-      <w:r>
-        <w:rPr>
-          <w:rFonts w:ascii="Century Gothic"/>
-          <w:spacing w:val="-11"/>
-        </w:rPr>
-        <w:t xml:space="preserve"> </w:t>
-      </w:r>
-      <w:r>
-        <w:rPr>
-          <w:rFonts w:ascii="Century Gothic"/>
-          <w:spacing w:val="-4"/>
-        </w:rPr>
-        <w:t>BLVD MONTEBELLO,</w:t>
-      </w:r>
-      <w:r>
-        <w:rPr>
-          <w:rFonts w:ascii="Century Gothic"/>
-          <w:spacing w:val="-6"/>
-        </w:rPr>
-        <w:t xml:space="preserve"> </w:t>
-      </w:r>
-      <w:r>
-        <w:rPr>
-          <w:rFonts w:ascii="Century Gothic"/>
-          <w:spacing w:val="-4"/>
-        </w:rPr>
-        <w:t>CA</w:t>
-      </w:r>
-      <w:r>
-        <w:rPr>
-          <w:rFonts w:ascii="Century Gothic"/>
-          <w:spacing w:val="-6"/>
-        </w:rPr>
-        <w:t xml:space="preserve"> </w:t>
-      </w:r>
-      <w:r>
-        <w:rPr>
-          <w:rFonts w:ascii="Century Gothic"/>
-          <w:spacing w:val="-4"/>
-        </w:rPr>
-        <w:t>90640</w:t>
-      </w:r>
-    </w:p>
-    <w:p>
-      <w:pPr>
-        <w:pStyle w:val="BodyText"/>
+        <w:ind w:left="900" w:right="107"/>
+        <w:rPr>
+          <w:rFonts w:ascii="Century Gothic"/>
+          <w:spacing w:val="-4"/>
+        </w:rPr>
+      </w:pPr>
+      <w:r>
+        <w:rPr>
+          <w:rFonts w:ascii="Century Gothic"/>
+          <w:spacing w:val="-4"/>
+        </w:rPr>
+        <w:t>{sendAddress2}</w:t>
+      </w:r>
+    </w:p>
+    <w:p>
+      <w:pPr>
+        <w:spacing w:before="1" w:line="235" w:lineRule="auto"/>
+        <w:ind w:left="900" w:right="107"/>
+        <w:rPr>
+          <w:rFonts w:ascii="Century Gothic"/>
+        </w:rPr>
+      </w:pPr>
+      <w:r>
+        <w:rPr>
+          <w:rFonts w:ascii="Century Gothic"/>
+          <w:spacing w:val="-4"/>
+        </w:rPr>
+        <w:t>{sendCity},</w:t>
+      </w:r>
+      <w:r>
+        <w:rPr>
+          <w:rFonts w:ascii="Century Gothic"/>
+          <w:spacing w:val="-6"/>
+        </w:rPr>
+        <w:t xml:space="preserve"> </w:t>
+      </w:r>
+      <w:r>
+        <w:rPr>
+          <w:rFonts w:ascii="Century Gothic"/>
+          <w:spacing w:val="-4"/>
+        </w:rPr>
+        <w:t>{sendState}</w:t>
+      </w:r>
+      <w:r>
+        <w:rPr>
+          <w:rFonts w:ascii="Century Gothic"/>
+          <w:spacing w:val="-6"/>
+        </w:rPr>
+        <w:t xml:space="preserve"> </w:t>
+      </w:r>
+      <w:r>
+        <w:rPr>
+          <w:rFonts w:ascii="Century Gothic"/>
+          <w:spacing w:val="-4"/>
+        </w:rPr>
+        <w:t>{sendZip}</w:t>
+      </w:r>
+    </w:p>
+    <w:p>
+      <w:pPr>
+        <w:pStyle w:val="BodyText"/>
+        <w:ind w:right="107"/>
         <w:rPr>
           <w:rFonts w:ascii="Century Gothic"/>
           <w:sz w:val="22"/>
@@ -358,6 +270,7 @@
     <w:p>
       <w:pPr>
         <w:pStyle w:val="BodyText"/>
+        <w:ind w:right="107"/>
         <w:rPr>
           <w:rFonts w:ascii="Century Gothic"/>
           <w:sz w:val="22"/>
@@ -367,6 +280,7 @@
     <w:p>
       <w:pPr>
         <w:pStyle w:val="BodyText"/>
+        <w:ind w:right="107"/>
         <w:rPr>
           <w:rFonts w:ascii="Century Gothic"/>
           <w:sz w:val="22"/>
@@ -377,11 +291,27 @@
       <w:pPr>
         <w:pStyle w:val="BodyText"/>
         <w:spacing w:before="61"/>
+        <w:ind w:right="107"/>
         <w:rPr>
           <w:rFonts w:ascii="Century Gothic"/>
           <w:sz w:val="22"/>
         </w:rPr>
       </w:pPr>
+    </w:p>
+    <w:p>
+      <w:pPr>
+        <w:spacing w:line="470" w:lineRule="auto"/>
+        <w:ind w:left="540" w:right="287"/>
+        <w:rPr>
+          <w:rFonts w:ascii="Century Gothic"/>
+        </w:rPr>
+      </w:pPr>
+      <w:r>
+        <w:rPr>
+          <w:rFonts w:ascii="Century Gothic"/>
+        </w:rPr>
+        <w:t>{systemDate}</w:t>
+      </w:r>
     </w:p>
     <w:p>
       <w:pPr>
@@ -395,7 +325,7 @@
         <w:rPr>
           <w:rFonts w:ascii="Century Gothic"/>
         </w:rPr>
-        <w:t>August 6, 2024 Dear</w:t>
+        <w:t>Dear</w:t>
       </w:r>
       <w:r>
         <w:rPr>
@@ -1173,9 +1103,10 @@
     <w:p>
       <w:pPr>
         <w:spacing w:line="235" w:lineRule="auto"/>
-        <w:ind w:left="105" w:right="1845"/>
-        <w:rPr>
-          <w:rFonts w:ascii="Century Gothic"/>
+        <w:ind w:left="105" w:right="33"/>
+        <w:rPr>
+          <w:rFonts w:ascii="Century Gothic"/>
+          <w:spacing w:val="-2"/>
         </w:rPr>
       </w:pPr>
       <w:r>
@@ -1215,7 +1146,7 @@
           <w:rFonts w:ascii="Century Gothic"/>
           <w:spacing w:val="-2"/>
         </w:rPr>
-        <w:t>CARMEN</w:t>
+        <w:t>{firstName}</w:t>
       </w:r>
       <w:r>
         <w:rPr>
@@ -1229,8 +1160,17 @@
           <w:rFonts w:ascii="Century Gothic"/>
           <w:spacing w:val="-2"/>
         </w:rPr>
-        <w:t xml:space="preserve">CHAVEZ </w:t>
-      </w:r>
+        <w:t>{lastName}</w:t>
+      </w:r>
+    </w:p>
+    <w:p>
+      <w:pPr>
+        <w:spacing w:line="235" w:lineRule="auto"/>
+        <w:ind w:left="105" w:right="33"/>
+        <w:rPr>
+          <w:rFonts w:ascii="Century Gothic"/>
+        </w:rPr>
+      </w:pPr>
       <w:r>
         <w:rPr>
           <w:rFonts w:ascii="Century Gothic"/>
@@ -1242,8 +1182,17 @@
         <w:rPr>
           <w:rFonts w:ascii="Century Gothic"/>
         </w:rPr>
-        <w:t xml:space="preserve">W0051752 </w:t>
-      </w:r>
+        <w:t>{groupNumber}</w:t>
+      </w:r>
+    </w:p>
+    <w:p>
+      <w:pPr>
+        <w:spacing w:line="235" w:lineRule="auto"/>
+        <w:ind w:left="105" w:right="33"/>
+        <w:rPr>
+          <w:rFonts w:ascii="Century Gothic"/>
+        </w:rPr>
+      </w:pPr>
       <w:r>
         <w:rPr>
           <w:rFonts w:ascii="Century Gothic"/>
@@ -1255,13 +1204,13 @@
         <w:rPr>
           <w:rFonts w:ascii="Century Gothic"/>
         </w:rPr>
-        <w:t>902201168</w:t>
+        <w:t>{memberNumber}</w:t>
       </w:r>
     </w:p>
     <w:p>
       <w:pPr>
         <w:spacing w:line="261" w:lineRule="exact"/>
-        <w:ind w:left="105"/>
+        <w:ind w:left="105" w:right="33"/>
         <w:rPr>
           <w:rFonts w:ascii="Century Gothic"/>
         </w:rPr>
@@ -1351,13 +1300,13 @@
           <w:rFonts w:ascii="Century Gothic"/>
           <w:spacing w:val="-2"/>
         </w:rPr>
-        <w:t>W0051752902201168</w:t>
+        <w:t>{accountNumber}</w:t>
       </w:r>
     </w:p>
     <w:p>
       <w:pPr>
         <w:spacing w:line="267" w:lineRule="exact"/>
-        <w:ind w:left="105"/>
+        <w:ind w:left="105" w:right="33"/>
         <w:rPr>
           <w:rFonts w:ascii="Century Gothic"/>
         </w:rPr>
@@ -1397,7 +1346,7 @@
           <w:rFonts w:ascii="Century Gothic"/>
           <w:spacing w:val="-2"/>
         </w:rPr>
-        <w:t>242180011289</w:t>
+        <w:t>{invoiceNumber}</w:t>
       </w:r>
     </w:p>
     <w:p>
@@ -2915,6 +2864,7 @@
           <w:b/>
           <w:color w:val="0094D9"/>
         </w:rPr>
+        <w:lastRenderedPageBreak/>
         <w:t>See</w:t>
       </w:r>
       <w:r>
@@ -3117,6 +3067,7 @@
         <w:rPr>
           <w:noProof/>
         </w:rPr>
+        <w:lastRenderedPageBreak/>
         <w:drawing>
           <wp:anchor distT="0" distB="0" distL="0" distR="0" simplePos="0" relativeHeight="15729664" behindDoc="0" locked="0" layoutInCell="1" allowOverlap="1" wp14:anchorId="68458292" wp14:editId="68458293">
             <wp:simplePos x="0" y="0"/>
@@ -5219,6 +5170,7 @@
           <w:noProof/>
           <w:sz w:val="20"/>
         </w:rPr>
+        <w:lastRenderedPageBreak/>
         <w:drawing>
           <wp:inline distT="0" distB="0" distL="0" distR="0" wp14:anchorId="6845829A" wp14:editId="6845829B">
             <wp:extent cx="1025091" cy="390905"/>
@@ -8050,6 +8002,7 @@
           <w:noProof/>
           <w:sz w:val="20"/>
         </w:rPr>
+        <w:lastRenderedPageBreak/>
         <w:drawing>
           <wp:inline distT="0" distB="0" distL="0" distR="0" wp14:anchorId="684582A6" wp14:editId="684582A7">
             <wp:extent cx="1063752" cy="414527"/>

</xml_diff>

<commit_message>
added conversion functions for date and currency and updated template
</commit_message>
<xml_diff>
--- a/assets/CurrentBillTemplate.docx
+++ b/assets/CurrentBillTemplate.docx
@@ -57,21 +57,7 @@
           <w:rFonts w:ascii="Century Gothic"/>
           <w:sz w:val="20"/>
         </w:rPr>
-        <w:t>{returnAddress</w:t>
-      </w:r>
-      <w:r>
-        <w:rPr>
-          <w:rFonts w:ascii="Century Gothic"/>
-          <w:sz w:val="20"/>
-        </w:rPr>
-        <w:t>2</w:t>
-      </w:r>
-      <w:r>
-        <w:rPr>
-          <w:rFonts w:ascii="Century Gothic"/>
-          <w:sz w:val="20"/>
-        </w:rPr>
-        <w:t>}</w:t>
+        <w:t>{returnAddress2}</w:t>
       </w:r>
     </w:p>
     <w:p>
@@ -88,21 +74,7 @@
           <w:rFonts w:ascii="Century Gothic"/>
           <w:sz w:val="20"/>
         </w:rPr>
-        <w:t>{returnAddress</w:t>
-      </w:r>
-      <w:r>
-        <w:rPr>
-          <w:rFonts w:ascii="Century Gothic"/>
-          <w:sz w:val="20"/>
-        </w:rPr>
-        <w:t>3</w:t>
-      </w:r>
-      <w:r>
-        <w:rPr>
-          <w:rFonts w:ascii="Century Gothic"/>
-          <w:sz w:val="20"/>
-        </w:rPr>
-        <w:t>}</w:t>
+        <w:t>{returnAddress3}</w:t>
       </w:r>
     </w:p>
     <w:p>
@@ -119,14 +91,23 @@
           <w:rFonts w:ascii="Century Gothic"/>
           <w:sz w:val="20"/>
         </w:rPr>
-        <w:t>{returnCity}</w:t>
-      </w:r>
+        <w:t>{</w:t>
+      </w:r>
+      <w:proofErr w:type="spellStart"/>
       <w:r>
         <w:rPr>
           <w:rFonts w:ascii="Century Gothic"/>
           <w:sz w:val="20"/>
         </w:rPr>
-        <w:t>,</w:t>
+        <w:t>returnCity</w:t>
+      </w:r>
+      <w:proofErr w:type="spellEnd"/>
+      <w:r>
+        <w:rPr>
+          <w:rFonts w:ascii="Century Gothic"/>
+          <w:sz w:val="20"/>
+        </w:rPr>
+        <w:t>},</w:t>
       </w:r>
       <w:r>
         <w:rPr>
@@ -141,7 +122,23 @@
           <w:rFonts w:ascii="Century Gothic"/>
           <w:sz w:val="20"/>
         </w:rPr>
-        <w:t>{returnState}</w:t>
+        <w:t>{</w:t>
+      </w:r>
+      <w:proofErr w:type="spellStart"/>
+      <w:r>
+        <w:rPr>
+          <w:rFonts w:ascii="Century Gothic"/>
+          <w:sz w:val="20"/>
+        </w:rPr>
+        <w:t>returnState</w:t>
+      </w:r>
+      <w:proofErr w:type="spellEnd"/>
+      <w:r>
+        <w:rPr>
+          <w:rFonts w:ascii="Century Gothic"/>
+          <w:sz w:val="20"/>
+        </w:rPr>
+        <w:t>}</w:t>
       </w:r>
       <w:r>
         <w:rPr>
@@ -156,7 +153,23 @@
           <w:rFonts w:ascii="Century Gothic"/>
           <w:sz w:val="20"/>
         </w:rPr>
-        <w:t>{returnZip}</w:t>
+        <w:t>{</w:t>
+      </w:r>
+      <w:proofErr w:type="spellStart"/>
+      <w:r>
+        <w:rPr>
+          <w:rFonts w:ascii="Century Gothic"/>
+          <w:sz w:val="20"/>
+        </w:rPr>
+        <w:t>returnZip</w:t>
+      </w:r>
+      <w:proofErr w:type="spellEnd"/>
+      <w:r>
+        <w:rPr>
+          <w:rFonts w:ascii="Century Gothic"/>
+          <w:sz w:val="20"/>
+        </w:rPr>
+        <w:t>}</w:t>
       </w:r>
     </w:p>
     <w:p>
@@ -226,35 +239,83 @@
           <w:rFonts w:ascii="Century Gothic"/>
           <w:spacing w:val="-4"/>
         </w:rPr>
-        <w:t>{sendCity},</w:t>
-      </w:r>
-      <w:r>
-        <w:rPr>
-          <w:rFonts w:ascii="Century Gothic"/>
-          <w:spacing w:val="-6"/>
-        </w:rPr>
-        <w:t xml:space="preserve"> </w:t>
-      </w:r>
-      <w:r>
-        <w:rPr>
-          <w:rFonts w:ascii="Century Gothic"/>
-          <w:spacing w:val="-4"/>
-        </w:rPr>
-        <w:t>{sendState}</w:t>
-      </w:r>
-      <w:r>
-        <w:rPr>
-          <w:rFonts w:ascii="Century Gothic"/>
-          <w:spacing w:val="-6"/>
-        </w:rPr>
-        <w:t xml:space="preserve"> </w:t>
-      </w:r>
-      <w:r>
-        <w:rPr>
-          <w:rFonts w:ascii="Century Gothic"/>
-          <w:spacing w:val="-4"/>
-        </w:rPr>
-        <w:t>{sendZip}</w:t>
+        <w:t>{</w:t>
+      </w:r>
+      <w:proofErr w:type="spellStart"/>
+      <w:r>
+        <w:rPr>
+          <w:rFonts w:ascii="Century Gothic"/>
+          <w:spacing w:val="-4"/>
+        </w:rPr>
+        <w:t>sendCity</w:t>
+      </w:r>
+      <w:proofErr w:type="spellEnd"/>
+      <w:r>
+        <w:rPr>
+          <w:rFonts w:ascii="Century Gothic"/>
+          <w:spacing w:val="-4"/>
+        </w:rPr>
+        <w:t>},</w:t>
+      </w:r>
+      <w:r>
+        <w:rPr>
+          <w:rFonts w:ascii="Century Gothic"/>
+          <w:spacing w:val="-6"/>
+        </w:rPr>
+        <w:t xml:space="preserve"> </w:t>
+      </w:r>
+      <w:r>
+        <w:rPr>
+          <w:rFonts w:ascii="Century Gothic"/>
+          <w:spacing w:val="-4"/>
+        </w:rPr>
+        <w:t>{</w:t>
+      </w:r>
+      <w:proofErr w:type="spellStart"/>
+      <w:r>
+        <w:rPr>
+          <w:rFonts w:ascii="Century Gothic"/>
+          <w:spacing w:val="-4"/>
+        </w:rPr>
+        <w:t>sendState</w:t>
+      </w:r>
+      <w:proofErr w:type="spellEnd"/>
+      <w:r>
+        <w:rPr>
+          <w:rFonts w:ascii="Century Gothic"/>
+          <w:spacing w:val="-4"/>
+        </w:rPr>
+        <w:t>}</w:t>
+      </w:r>
+      <w:r>
+        <w:rPr>
+          <w:rFonts w:ascii="Century Gothic"/>
+          <w:spacing w:val="-6"/>
+        </w:rPr>
+        <w:t xml:space="preserve"> </w:t>
+      </w:r>
+      <w:r>
+        <w:rPr>
+          <w:rFonts w:ascii="Century Gothic"/>
+          <w:spacing w:val="-4"/>
+        </w:rPr>
+        <w:t>{</w:t>
+      </w:r>
+      <w:proofErr w:type="spellStart"/>
+      <w:r>
+        <w:rPr>
+          <w:rFonts w:ascii="Century Gothic"/>
+          <w:spacing w:val="-4"/>
+        </w:rPr>
+        <w:t>sendZip</w:t>
+      </w:r>
+      <w:proofErr w:type="spellEnd"/>
+      <w:r>
+        <w:rPr>
+          <w:rFonts w:ascii="Century Gothic"/>
+          <w:spacing w:val="-4"/>
+        </w:rPr>
+        <w:t>}</w:t>
       </w:r>
     </w:p>
     <w:p>
@@ -310,7 +371,21 @@
         <w:rPr>
           <w:rFonts w:ascii="Century Gothic"/>
         </w:rPr>
-        <w:t>{systemDate}</w:t>
+        <w:t>{</w:t>
+      </w:r>
+      <w:proofErr w:type="spellStart"/>
+      <w:r>
+        <w:rPr>
+          <w:rFonts w:ascii="Century Gothic"/>
+        </w:rPr>
+        <w:t>systemDate</w:t>
+      </w:r>
+      <w:proofErr w:type="spellEnd"/>
+      <w:r>
+        <w:rPr>
+          <w:rFonts w:ascii="Century Gothic"/>
+        </w:rPr>
+        <w:t>}</w:t>
       </w:r>
     </w:p>
     <w:p>
@@ -338,7 +413,21 @@
         <w:rPr>
           <w:rFonts w:ascii="Century Gothic" w:hAnsi="Century Gothic"/>
         </w:rPr>
-        <w:t>{firstName}</w:t>
+        <w:t>{</w:t>
+      </w:r>
+      <w:proofErr w:type="spellStart"/>
+      <w:r>
+        <w:rPr>
+          <w:rFonts w:ascii="Century Gothic" w:hAnsi="Century Gothic"/>
+        </w:rPr>
+        <w:t>firstName</w:t>
+      </w:r>
+      <w:proofErr w:type="spellEnd"/>
+      <w:r>
+        <w:rPr>
+          <w:rFonts w:ascii="Century Gothic" w:hAnsi="Century Gothic"/>
+        </w:rPr>
+        <w:t>}</w:t>
       </w:r>
       <w:r>
         <w:rPr>
@@ -464,9 +553,889 @@
       </w:pPr>
       <w:r>
         <w:rPr>
-          <w:rFonts w:ascii="Century Gothic"/>
-        </w:rPr>
-        <w:t>Here is your bill for coverage from 09/01/2024 to 09/30/2024. Please make sure to pay the full amount due by 08/31/2024. This will help us keep your coverage</w:t>
+          <w:noProof/>
+        </w:rPr>
+        <mc:AlternateContent>
+          <mc:Choice Requires="wps">
+            <w:drawing>
+              <wp:anchor distT="0" distB="0" distL="114300" distR="114300" simplePos="0" relativeHeight="487595008" behindDoc="0" locked="0" layoutInCell="1" allowOverlap="1" wp14:anchorId="2B9654A3" wp14:editId="07633DDC">
+                <wp:simplePos x="0" y="0"/>
+                <wp:positionH relativeFrom="column">
+                  <wp:posOffset>4114800</wp:posOffset>
+                </wp:positionH>
+                <wp:positionV relativeFrom="paragraph">
+                  <wp:posOffset>121920</wp:posOffset>
+                </wp:positionV>
+                <wp:extent cx="3017520" cy="946150"/>
+                <wp:effectExtent l="0" t="0" r="0" b="0"/>
+                <wp:wrapNone/>
+                <wp:docPr id="524490454" name="Textbox 8"/>
+                <wp:cNvGraphicFramePr/>
+                <a:graphic xmlns:a="http://schemas.openxmlformats.org/drawingml/2006/main">
+                  <a:graphicData uri="http://schemas.microsoft.com/office/word/2010/wordprocessingShape">
+                    <wps:wsp>
+                      <wps:cNvSpPr txBox="1"/>
+                      <wps:spPr>
+                        <a:xfrm>
+                          <a:off x="0" y="0"/>
+                          <a:ext cx="3017520" cy="946150"/>
+                        </a:xfrm>
+                        <a:prstGeom prst="rect">
+                          <a:avLst/>
+                        </a:prstGeom>
+                      </wps:spPr>
+                      <wps:txbx>
+                        <w:txbxContent>
+                          <w:tbl>
+                            <w:tblPr>
+                              <w:tblStyle w:val="TableGrid"/>
+                              <w:tblW w:w="0" w:type="auto"/>
+                              <w:tblBorders>
+                                <w:top w:val="none" w:sz="0" w:space="0" w:color="auto"/>
+                                <w:left w:val="none" w:sz="0" w:space="0" w:color="auto"/>
+                                <w:bottom w:val="none" w:sz="0" w:space="0" w:color="auto"/>
+                                <w:right w:val="none" w:sz="0" w:space="0" w:color="auto"/>
+                                <w:insideH w:val="none" w:sz="0" w:space="0" w:color="auto"/>
+                                <w:insideV w:val="none" w:sz="0" w:space="0" w:color="auto"/>
+                              </w:tblBorders>
+                              <w:tblLook w:val="04A0" w:firstRow="1" w:lastRow="0" w:firstColumn="1" w:lastColumn="0" w:noHBand="0" w:noVBand="1"/>
+                            </w:tblPr>
+                            <w:tblGrid>
+                              <w:gridCol w:w="1255"/>
+                              <w:gridCol w:w="180"/>
+                              <w:gridCol w:w="360"/>
+                              <w:gridCol w:w="360"/>
+                              <w:gridCol w:w="450"/>
+                              <w:gridCol w:w="2137"/>
+                            </w:tblGrid>
+                            <w:tr>
+                              <w:tc>
+                                <w:tcPr>
+                                  <w:tcW w:w="1255" w:type="dxa"/>
+                                </w:tcPr>
+                                <w:p>
+                                  <w:pPr>
+                                    <w:spacing w:line="252" w:lineRule="auto"/>
+                                    <w:ind w:right="5"/>
+                                    <w:rPr>
+                                      <w:rFonts w:ascii="Century Gothic"/>
+                                    </w:rPr>
+                                  </w:pPr>
+                                  <w:r>
+                                    <w:rPr>
+                                      <w:rFonts w:ascii="Century Gothic"/>
+                                    </w:rPr>
+                                    <w:t>Bill date:</w:t>
+                                  </w:r>
+                                </w:p>
+                              </w:tc>
+                              <w:tc>
+                                <w:tcPr>
+                                  <w:tcW w:w="3487" w:type="dxa"/>
+                                  <w:gridSpan w:val="5"/>
+                                </w:tcPr>
+                                <w:p>
+                                  <w:pPr>
+                                    <w:spacing w:line="252" w:lineRule="auto"/>
+                                    <w:ind w:right="5"/>
+                                    <w:jc w:val="right"/>
+                                    <w:rPr>
+                                      <w:rFonts w:ascii="Century Gothic"/>
+                                    </w:rPr>
+                                  </w:pPr>
+                                  <w:r>
+                                    <w:rPr>
+                                      <w:rFonts w:ascii="Century Gothic"/>
+                                    </w:rPr>
+                                    <w:t>{</w:t>
+                                  </w:r>
+                                  <w:proofErr w:type="spellStart"/>
+                                  <w:r>
+                                    <w:rPr>
+                                      <w:rFonts w:ascii="Century Gothic"/>
+                                    </w:rPr>
+                                    <w:t>billDate</w:t>
+                                  </w:r>
+                                  <w:proofErr w:type="spellEnd"/>
+                                  <w:r>
+                                    <w:rPr>
+                                      <w:rFonts w:ascii="Century Gothic"/>
+                                    </w:rPr>
+                                    <w:t>}</w:t>
+                                  </w:r>
+                                </w:p>
+                              </w:tc>
+                            </w:tr>
+                            <w:tr>
+                              <w:tc>
+                                <w:tcPr>
+                                  <w:tcW w:w="1795" w:type="dxa"/>
+                                  <w:gridSpan w:val="3"/>
+                                </w:tcPr>
+                                <w:p>
+                                  <w:pPr>
+                                    <w:spacing w:line="252" w:lineRule="auto"/>
+                                    <w:ind w:right="5"/>
+                                    <w:rPr>
+                                      <w:rFonts w:ascii="Century Gothic"/>
+                                    </w:rPr>
+                                  </w:pPr>
+                                  <w:r>
+                                    <w:rPr>
+                                      <w:rFonts w:ascii="Century Gothic"/>
+                                    </w:rPr>
+                                    <w:t>Billing period:</w:t>
+                                  </w:r>
+                                </w:p>
+                              </w:tc>
+                              <w:tc>
+                                <w:tcPr>
+                                  <w:tcW w:w="2947" w:type="dxa"/>
+                                  <w:gridSpan w:val="3"/>
+                                </w:tcPr>
+                                <w:p>
+                                  <w:pPr>
+                                    <w:spacing w:before="14" w:line="267" w:lineRule="exact"/>
+                                    <w:ind w:right="18"/>
+                                    <w:jc w:val="right"/>
+                                    <w:rPr>
+                                      <w:rFonts w:ascii="Century Gothic"/>
+                                    </w:rPr>
+                                  </w:pPr>
+                                  <w:r>
+                                    <w:rPr>
+                                      <w:rFonts w:ascii="Century Gothic"/>
+                                      <w:spacing w:val="-2"/>
+                                    </w:rPr>
+                                    <w:t>{</w:t>
+                                  </w:r>
+                                  <w:proofErr w:type="spellStart"/>
+                                  <w:r>
+                                    <w:rPr>
+                                      <w:rFonts w:ascii="Century Gothic"/>
+                                      <w:spacing w:val="-2"/>
+                                    </w:rPr>
+                                    <w:t>b</w:t>
+                                  </w:r>
+                                  <w:r>
+                                    <w:rPr>
+                                      <w:rFonts w:ascii="Century Gothic"/>
+                                      <w:spacing w:val="-2"/>
+                                    </w:rPr>
+                                    <w:t>D</w:t>
+                                  </w:r>
+                                  <w:r>
+                                    <w:rPr>
+                                      <w:rFonts w:ascii="Century Gothic"/>
+                                      <w:spacing w:val="-2"/>
+                                    </w:rPr>
+                                    <w:t>ate</w:t>
+                                  </w:r>
+                                  <w:proofErr w:type="spellEnd"/>
+                                  <w:r>
+                                    <w:rPr>
+                                      <w:rFonts w:ascii="Century Gothic"/>
+                                      <w:spacing w:val="-2"/>
+                                    </w:rPr>
+                                    <w:t>}-{</w:t>
+                                  </w:r>
+                                  <w:proofErr w:type="spellStart"/>
+                                  <w:r>
+                                    <w:rPr>
+                                      <w:rFonts w:ascii="Century Gothic"/>
+                                      <w:spacing w:val="-2"/>
+                                    </w:rPr>
+                                    <w:t>b</w:t>
+                                  </w:r>
+                                  <w:r>
+                                    <w:rPr>
+                                      <w:rFonts w:ascii="Century Gothic"/>
+                                      <w:spacing w:val="-2"/>
+                                    </w:rPr>
+                                    <w:t>Date</w:t>
+                                  </w:r>
+                                  <w:proofErr w:type="spellEnd"/>
+                                  <w:r>
+                                    <w:rPr>
+                                      <w:rFonts w:ascii="Century Gothic"/>
+                                      <w:spacing w:val="-2"/>
+                                    </w:rPr>
+                                    <w:t>}</w:t>
+                                  </w:r>
+                                </w:p>
+                              </w:tc>
+                            </w:tr>
+                            <w:tr>
+                              <w:tc>
+                                <w:tcPr>
+                                  <w:tcW w:w="2605" w:type="dxa"/>
+                                  <w:gridSpan w:val="5"/>
+                                </w:tcPr>
+                                <w:p>
+                                  <w:pPr>
+                                    <w:spacing w:line="252" w:lineRule="auto"/>
+                                    <w:ind w:right="5"/>
+                                    <w:rPr>
+                                      <w:rFonts w:ascii="Century Gothic"/>
+                                    </w:rPr>
+                                  </w:pPr>
+                                  <w:r>
+                                    <w:rPr>
+                                      <w:rFonts w:ascii="Century Gothic"/>
+                                    </w:rPr>
+                                    <w:t>Previous amount due:</w:t>
+                                  </w:r>
+                                </w:p>
+                              </w:tc>
+                              <w:tc>
+                                <w:tcPr>
+                                  <w:tcW w:w="2137" w:type="dxa"/>
+                                </w:tcPr>
+                                <w:p>
+                                  <w:pPr>
+                                    <w:spacing w:before="14" w:line="267" w:lineRule="exact"/>
+                                    <w:ind w:right="18"/>
+                                    <w:jc w:val="right"/>
+                                    <w:rPr>
+                                      <w:rFonts w:ascii="Century Gothic"/>
+                                      <w:spacing w:val="-2"/>
+                                    </w:rPr>
+                                  </w:pPr>
+                                  <w:r>
+                                    <w:rPr>
+                                      <w:rFonts w:ascii="Century Gothic"/>
+                                      <w:spacing w:val="-2"/>
+                                    </w:rPr>
+                                    <w:t>{</w:t>
+                                  </w:r>
+                                  <w:proofErr w:type="spellStart"/>
+                                  <w:r>
+                                    <w:rPr>
+                                      <w:rFonts w:ascii="Century Gothic"/>
+                                      <w:spacing w:val="-2"/>
+                                    </w:rPr>
+                                    <w:t>prev</w:t>
+                                  </w:r>
+                                  <w:proofErr w:type="spellEnd"/>
+                                  <w:r>
+                                    <w:rPr>
+                                      <w:rFonts w:ascii="Century Gothic"/>
+                                      <w:spacing w:val="-2"/>
+                                    </w:rPr>
+                                    <w:t>}</w:t>
+                                  </w:r>
+                                </w:p>
+                              </w:tc>
+                            </w:tr>
+                            <w:tr>
+                              <w:tc>
+                                <w:tcPr>
+                                  <w:tcW w:w="1435" w:type="dxa"/>
+                                  <w:gridSpan w:val="2"/>
+                                </w:tcPr>
+                                <w:p>
+                                  <w:pPr>
+                                    <w:spacing w:line="252" w:lineRule="auto"/>
+                                    <w:ind w:right="5"/>
+                                    <w:rPr>
+                                      <w:rFonts w:ascii="Century Gothic"/>
+                                    </w:rPr>
+                                  </w:pPr>
+                                  <w:r>
+                                    <w:rPr>
+                                      <w:rFonts w:ascii="Century Gothic"/>
+                                    </w:rPr>
+                                    <w:t>Payments:</w:t>
+                                  </w:r>
+                                </w:p>
+                              </w:tc>
+                              <w:tc>
+                                <w:tcPr>
+                                  <w:tcW w:w="3307" w:type="dxa"/>
+                                  <w:gridSpan w:val="4"/>
+                                </w:tcPr>
+                                <w:p>
+                                  <w:pPr>
+                                    <w:spacing w:before="14" w:line="267" w:lineRule="exact"/>
+                                    <w:ind w:right="18"/>
+                                    <w:jc w:val="right"/>
+                                    <w:rPr>
+                                      <w:rFonts w:ascii="Century Gothic"/>
+                                      <w:spacing w:val="-2"/>
+                                    </w:rPr>
+                                  </w:pPr>
+                                  <w:r>
+                                    <w:rPr>
+                                      <w:rFonts w:ascii="Century Gothic"/>
+                                      <w:spacing w:val="-2"/>
+                                    </w:rPr>
+                                    <w:t>{pay}</w:t>
+                                  </w:r>
+                                </w:p>
+                              </w:tc>
+                            </w:tr>
+                            <w:tr>
+                              <w:tc>
+                                <w:tcPr>
+                                  <w:tcW w:w="2155" w:type="dxa"/>
+                                  <w:gridSpan w:val="4"/>
+                                </w:tcPr>
+                                <w:p>
+                                  <w:pPr>
+                                    <w:spacing w:line="252" w:lineRule="auto"/>
+                                    <w:ind w:right="5"/>
+                                    <w:rPr>
+                                      <w:rFonts w:ascii="Century Gothic"/>
+                                    </w:rPr>
+                                  </w:pPr>
+                                  <w:r>
+                                    <w:rPr>
+                                      <w:rFonts w:ascii="Century Gothic"/>
+                                    </w:rPr>
+                                    <w:t>Current charges:</w:t>
+                                  </w:r>
+                                </w:p>
+                              </w:tc>
+                              <w:tc>
+                                <w:tcPr>
+                                  <w:tcW w:w="2587" w:type="dxa"/>
+                                  <w:gridSpan w:val="2"/>
+                                </w:tcPr>
+                                <w:p>
+                                  <w:pPr>
+                                    <w:spacing w:before="14" w:line="267" w:lineRule="exact"/>
+                                    <w:ind w:right="18"/>
+                                    <w:jc w:val="right"/>
+                                    <w:rPr>
+                                      <w:rFonts w:ascii="Century Gothic"/>
+                                      <w:spacing w:val="-2"/>
+                                    </w:rPr>
+                                  </w:pPr>
+                                  <w:r>
+                                    <w:rPr>
+                                      <w:rFonts w:ascii="Century Gothic"/>
+                                      <w:spacing w:val="-2"/>
+                                    </w:rPr>
+                                    <w:t>{</w:t>
+                                  </w:r>
+                                  <w:proofErr w:type="spellStart"/>
+                                  <w:r>
+                                    <w:rPr>
+                                      <w:rFonts w:ascii="Century Gothic"/>
+                                      <w:spacing w:val="-2"/>
+                                    </w:rPr>
+                                    <w:t>curr</w:t>
+                                  </w:r>
+                                  <w:proofErr w:type="spellEnd"/>
+                                  <w:r>
+                                    <w:rPr>
+                                      <w:rFonts w:ascii="Century Gothic"/>
+                                      <w:spacing w:val="-2"/>
+                                    </w:rPr>
+                                    <w:t>}</w:t>
+                                  </w:r>
+                                </w:p>
+                              </w:tc>
+                            </w:tr>
+                          </w:tbl>
+                          <w:p>
+                            <w:pPr>
+                              <w:spacing w:line="252" w:lineRule="auto"/>
+                              <w:ind w:right="5"/>
+                              <w:rPr>
+                                <w:rFonts w:ascii="Century Gothic"/>
+                              </w:rPr>
+                            </w:pPr>
+                          </w:p>
+                        </w:txbxContent>
+                      </wps:txbx>
+                      <wps:bodyPr wrap="square" lIns="0" tIns="0" rIns="0" bIns="0" rtlCol="0">
+                        <a:noAutofit/>
+                      </wps:bodyPr>
+                    </wps:wsp>
+                  </a:graphicData>
+                </a:graphic>
+                <wp14:sizeRelH relativeFrom="margin">
+                  <wp14:pctWidth>0</wp14:pctWidth>
+                </wp14:sizeRelH>
+                <wp14:sizeRelV relativeFrom="margin">
+                  <wp14:pctHeight>0</wp14:pctHeight>
+                </wp14:sizeRelV>
+              </wp:anchor>
+            </w:drawing>
+          </mc:Choice>
+          <mc:Fallback>
+            <w:pict>
+              <v:shapetype w14:anchorId="2B9654A3" id="_x0000_t202" coordsize="21600,21600" o:spt="202" path="m,l,21600r21600,l21600,xe">
+                <v:stroke joinstyle="miter"/>
+                <v:path gradientshapeok="t" o:connecttype="rect"/>
+              </v:shapetype>
+              <v:shape id="Textbox 8" o:spid="_x0000_s1026" type="#_x0000_t202" style="position:absolute;left:0;text-align:left;margin-left:324pt;margin-top:9.6pt;width:237.6pt;height:74.5pt;z-index:487595008;visibility:visible;mso-wrap-style:square;mso-width-percent:0;mso-height-percent:0;mso-wrap-distance-left:9pt;mso-wrap-distance-top:0;mso-wrap-distance-right:9pt;mso-wrap-distance-bottom:0;mso-position-horizontal:absolute;mso-position-horizontal-relative:text;mso-position-vertical:absolute;mso-position-vertical-relative:text;mso-width-percent:0;mso-height-percent:0;mso-width-relative:margin;mso-height-relative:margin;v-text-anchor:top" o:gfxdata="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" filled="f" stroked="f">
+                <v:textbox inset="0,0,0,0">
+                  <w:txbxContent>
+                    <w:tbl>
+                      <w:tblPr>
+                        <w:tblStyle w:val="TableGrid"/>
+                        <w:tblW w:w="0" w:type="auto"/>
+                        <w:tblBorders>
+                          <w:top w:val="none" w:sz="0" w:space="0" w:color="auto"/>
+                          <w:left w:val="none" w:sz="0" w:space="0" w:color="auto"/>
+                          <w:bottom w:val="none" w:sz="0" w:space="0" w:color="auto"/>
+                          <w:right w:val="none" w:sz="0" w:space="0" w:color="auto"/>
+                          <w:insideH w:val="none" w:sz="0" w:space="0" w:color="auto"/>
+                          <w:insideV w:val="none" w:sz="0" w:space="0" w:color="auto"/>
+                        </w:tblBorders>
+                        <w:tblLook w:val="04A0" w:firstRow="1" w:lastRow="0" w:firstColumn="1" w:lastColumn="0" w:noHBand="0" w:noVBand="1"/>
+                      </w:tblPr>
+                      <w:tblGrid>
+                        <w:gridCol w:w="1255"/>
+                        <w:gridCol w:w="180"/>
+                        <w:gridCol w:w="360"/>
+                        <w:gridCol w:w="360"/>
+                        <w:gridCol w:w="450"/>
+                        <w:gridCol w:w="2137"/>
+                      </w:tblGrid>
+                      <w:tr>
+                        <w:tc>
+                          <w:tcPr>
+                            <w:tcW w:w="1255" w:type="dxa"/>
+                          </w:tcPr>
+                          <w:p>
+                            <w:pPr>
+                              <w:spacing w:line="252" w:lineRule="auto"/>
+                              <w:ind w:right="5"/>
+                              <w:rPr>
+                                <w:rFonts w:ascii="Century Gothic"/>
+                              </w:rPr>
+                            </w:pPr>
+                            <w:r>
+                              <w:rPr>
+                                <w:rFonts w:ascii="Century Gothic"/>
+                              </w:rPr>
+                              <w:t>Bill date:</w:t>
+                            </w:r>
+                          </w:p>
+                        </w:tc>
+                        <w:tc>
+                          <w:tcPr>
+                            <w:tcW w:w="3487" w:type="dxa"/>
+                            <w:gridSpan w:val="5"/>
+                          </w:tcPr>
+                          <w:p>
+                            <w:pPr>
+                              <w:spacing w:line="252" w:lineRule="auto"/>
+                              <w:ind w:right="5"/>
+                              <w:jc w:val="right"/>
+                              <w:rPr>
+                                <w:rFonts w:ascii="Century Gothic"/>
+                              </w:rPr>
+                            </w:pPr>
+                            <w:r>
+                              <w:rPr>
+                                <w:rFonts w:ascii="Century Gothic"/>
+                              </w:rPr>
+                              <w:t>{</w:t>
+                            </w:r>
+                            <w:proofErr w:type="spellStart"/>
+                            <w:r>
+                              <w:rPr>
+                                <w:rFonts w:ascii="Century Gothic"/>
+                              </w:rPr>
+                              <w:t>billDate</w:t>
+                            </w:r>
+                            <w:proofErr w:type="spellEnd"/>
+                            <w:r>
+                              <w:rPr>
+                                <w:rFonts w:ascii="Century Gothic"/>
+                              </w:rPr>
+                              <w:t>}</w:t>
+                            </w:r>
+                          </w:p>
+                        </w:tc>
+                      </w:tr>
+                      <w:tr>
+                        <w:tc>
+                          <w:tcPr>
+                            <w:tcW w:w="1795" w:type="dxa"/>
+                            <w:gridSpan w:val="3"/>
+                          </w:tcPr>
+                          <w:p>
+                            <w:pPr>
+                              <w:spacing w:line="252" w:lineRule="auto"/>
+                              <w:ind w:right="5"/>
+                              <w:rPr>
+                                <w:rFonts w:ascii="Century Gothic"/>
+                              </w:rPr>
+                            </w:pPr>
+                            <w:r>
+                              <w:rPr>
+                                <w:rFonts w:ascii="Century Gothic"/>
+                              </w:rPr>
+                              <w:t>Billing period:</w:t>
+                            </w:r>
+                          </w:p>
+                        </w:tc>
+                        <w:tc>
+                          <w:tcPr>
+                            <w:tcW w:w="2947" w:type="dxa"/>
+                            <w:gridSpan w:val="3"/>
+                          </w:tcPr>
+                          <w:p>
+                            <w:pPr>
+                              <w:spacing w:before="14" w:line="267" w:lineRule="exact"/>
+                              <w:ind w:right="18"/>
+                              <w:jc w:val="right"/>
+                              <w:rPr>
+                                <w:rFonts w:ascii="Century Gothic"/>
+                              </w:rPr>
+                            </w:pPr>
+                            <w:r>
+                              <w:rPr>
+                                <w:rFonts w:ascii="Century Gothic"/>
+                                <w:spacing w:val="-2"/>
+                              </w:rPr>
+                              <w:t>{</w:t>
+                            </w:r>
+                            <w:proofErr w:type="spellStart"/>
+                            <w:r>
+                              <w:rPr>
+                                <w:rFonts w:ascii="Century Gothic"/>
+                                <w:spacing w:val="-2"/>
+                              </w:rPr>
+                              <w:t>b</w:t>
+                            </w:r>
+                            <w:r>
+                              <w:rPr>
+                                <w:rFonts w:ascii="Century Gothic"/>
+                                <w:spacing w:val="-2"/>
+                              </w:rPr>
+                              <w:t>D</w:t>
+                            </w:r>
+                            <w:r>
+                              <w:rPr>
+                                <w:rFonts w:ascii="Century Gothic"/>
+                                <w:spacing w:val="-2"/>
+                              </w:rPr>
+                              <w:t>ate</w:t>
+                            </w:r>
+                            <w:proofErr w:type="spellEnd"/>
+                            <w:r>
+                              <w:rPr>
+                                <w:rFonts w:ascii="Century Gothic"/>
+                                <w:spacing w:val="-2"/>
+                              </w:rPr>
+                              <w:t>}-{</w:t>
+                            </w:r>
+                            <w:proofErr w:type="spellStart"/>
+                            <w:r>
+                              <w:rPr>
+                                <w:rFonts w:ascii="Century Gothic"/>
+                                <w:spacing w:val="-2"/>
+                              </w:rPr>
+                              <w:t>b</w:t>
+                            </w:r>
+                            <w:r>
+                              <w:rPr>
+                                <w:rFonts w:ascii="Century Gothic"/>
+                                <w:spacing w:val="-2"/>
+                              </w:rPr>
+                              <w:t>Date</w:t>
+                            </w:r>
+                            <w:proofErr w:type="spellEnd"/>
+                            <w:r>
+                              <w:rPr>
+                                <w:rFonts w:ascii="Century Gothic"/>
+                                <w:spacing w:val="-2"/>
+                              </w:rPr>
+                              <w:t>}</w:t>
+                            </w:r>
+                          </w:p>
+                        </w:tc>
+                      </w:tr>
+                      <w:tr>
+                        <w:tc>
+                          <w:tcPr>
+                            <w:tcW w:w="2605" w:type="dxa"/>
+                            <w:gridSpan w:val="5"/>
+                          </w:tcPr>
+                          <w:p>
+                            <w:pPr>
+                              <w:spacing w:line="252" w:lineRule="auto"/>
+                              <w:ind w:right="5"/>
+                              <w:rPr>
+                                <w:rFonts w:ascii="Century Gothic"/>
+                              </w:rPr>
+                            </w:pPr>
+                            <w:r>
+                              <w:rPr>
+                                <w:rFonts w:ascii="Century Gothic"/>
+                              </w:rPr>
+                              <w:t>Previous amount due:</w:t>
+                            </w:r>
+                          </w:p>
+                        </w:tc>
+                        <w:tc>
+                          <w:tcPr>
+                            <w:tcW w:w="2137" w:type="dxa"/>
+                          </w:tcPr>
+                          <w:p>
+                            <w:pPr>
+                              <w:spacing w:before="14" w:line="267" w:lineRule="exact"/>
+                              <w:ind w:right="18"/>
+                              <w:jc w:val="right"/>
+                              <w:rPr>
+                                <w:rFonts w:ascii="Century Gothic"/>
+                                <w:spacing w:val="-2"/>
+                              </w:rPr>
+                            </w:pPr>
+                            <w:r>
+                              <w:rPr>
+                                <w:rFonts w:ascii="Century Gothic"/>
+                                <w:spacing w:val="-2"/>
+                              </w:rPr>
+                              <w:t>{</w:t>
+                            </w:r>
+                            <w:proofErr w:type="spellStart"/>
+                            <w:r>
+                              <w:rPr>
+                                <w:rFonts w:ascii="Century Gothic"/>
+                                <w:spacing w:val="-2"/>
+                              </w:rPr>
+                              <w:t>prev</w:t>
+                            </w:r>
+                            <w:proofErr w:type="spellEnd"/>
+                            <w:r>
+                              <w:rPr>
+                                <w:rFonts w:ascii="Century Gothic"/>
+                                <w:spacing w:val="-2"/>
+                              </w:rPr>
+                              <w:t>}</w:t>
+                            </w:r>
+                          </w:p>
+                        </w:tc>
+                      </w:tr>
+                      <w:tr>
+                        <w:tc>
+                          <w:tcPr>
+                            <w:tcW w:w="1435" w:type="dxa"/>
+                            <w:gridSpan w:val="2"/>
+                          </w:tcPr>
+                          <w:p>
+                            <w:pPr>
+                              <w:spacing w:line="252" w:lineRule="auto"/>
+                              <w:ind w:right="5"/>
+                              <w:rPr>
+                                <w:rFonts w:ascii="Century Gothic"/>
+                              </w:rPr>
+                            </w:pPr>
+                            <w:r>
+                              <w:rPr>
+                                <w:rFonts w:ascii="Century Gothic"/>
+                              </w:rPr>
+                              <w:t>Payments:</w:t>
+                            </w:r>
+                          </w:p>
+                        </w:tc>
+                        <w:tc>
+                          <w:tcPr>
+                            <w:tcW w:w="3307" w:type="dxa"/>
+                            <w:gridSpan w:val="4"/>
+                          </w:tcPr>
+                          <w:p>
+                            <w:pPr>
+                              <w:spacing w:before="14" w:line="267" w:lineRule="exact"/>
+                              <w:ind w:right="18"/>
+                              <w:jc w:val="right"/>
+                              <w:rPr>
+                                <w:rFonts w:ascii="Century Gothic"/>
+                                <w:spacing w:val="-2"/>
+                              </w:rPr>
+                            </w:pPr>
+                            <w:r>
+                              <w:rPr>
+                                <w:rFonts w:ascii="Century Gothic"/>
+                                <w:spacing w:val="-2"/>
+                              </w:rPr>
+                              <w:t>{pay}</w:t>
+                            </w:r>
+                          </w:p>
+                        </w:tc>
+                      </w:tr>
+                      <w:tr>
+                        <w:tc>
+                          <w:tcPr>
+                            <w:tcW w:w="2155" w:type="dxa"/>
+                            <w:gridSpan w:val="4"/>
+                          </w:tcPr>
+                          <w:p>
+                            <w:pPr>
+                              <w:spacing w:line="252" w:lineRule="auto"/>
+                              <w:ind w:right="5"/>
+                              <w:rPr>
+                                <w:rFonts w:ascii="Century Gothic"/>
+                              </w:rPr>
+                            </w:pPr>
+                            <w:r>
+                              <w:rPr>
+                                <w:rFonts w:ascii="Century Gothic"/>
+                              </w:rPr>
+                              <w:t>Current charges:</w:t>
+                            </w:r>
+                          </w:p>
+                        </w:tc>
+                        <w:tc>
+                          <w:tcPr>
+                            <w:tcW w:w="2587" w:type="dxa"/>
+                            <w:gridSpan w:val="2"/>
+                          </w:tcPr>
+                          <w:p>
+                            <w:pPr>
+                              <w:spacing w:before="14" w:line="267" w:lineRule="exact"/>
+                              <w:ind w:right="18"/>
+                              <w:jc w:val="right"/>
+                              <w:rPr>
+                                <w:rFonts w:ascii="Century Gothic"/>
+                                <w:spacing w:val="-2"/>
+                              </w:rPr>
+                            </w:pPr>
+                            <w:r>
+                              <w:rPr>
+                                <w:rFonts w:ascii="Century Gothic"/>
+                                <w:spacing w:val="-2"/>
+                              </w:rPr>
+                              <w:t>{</w:t>
+                            </w:r>
+                            <w:proofErr w:type="spellStart"/>
+                            <w:r>
+                              <w:rPr>
+                                <w:rFonts w:ascii="Century Gothic"/>
+                                <w:spacing w:val="-2"/>
+                              </w:rPr>
+                              <w:t>curr</w:t>
+                            </w:r>
+                            <w:proofErr w:type="spellEnd"/>
+                            <w:r>
+                              <w:rPr>
+                                <w:rFonts w:ascii="Century Gothic"/>
+                                <w:spacing w:val="-2"/>
+                              </w:rPr>
+                              <w:t>}</w:t>
+                            </w:r>
+                          </w:p>
+                        </w:tc>
+                      </w:tr>
+                    </w:tbl>
+                    <w:p>
+                      <w:pPr>
+                        <w:spacing w:line="252" w:lineRule="auto"/>
+                        <w:ind w:right="5"/>
+                        <w:rPr>
+                          <w:rFonts w:ascii="Century Gothic"/>
+                        </w:rPr>
+                      </w:pPr>
+                    </w:p>
+                  </w:txbxContent>
+                </v:textbox>
+              </v:shape>
+            </w:pict>
+          </mc:Fallback>
+        </mc:AlternateContent>
+      </w:r>
+      <w:r>
+        <w:rPr>
+          <w:rFonts w:ascii="Century Gothic"/>
+        </w:rPr>
+        <w:t xml:space="preserve">Here is your bill for coverage from </w:t>
+      </w:r>
+      <w:r>
+        <w:rPr>
+          <w:rFonts w:ascii="Century Gothic"/>
+        </w:rPr>
+        <w:t>{</w:t>
+      </w:r>
+      <w:proofErr w:type="spellStart"/>
+      <w:r>
+        <w:rPr>
+          <w:rFonts w:ascii="Century Gothic"/>
+        </w:rPr>
+        <w:t>b</w:t>
+      </w:r>
+      <w:r>
+        <w:rPr>
+          <w:rFonts w:ascii="Century Gothic"/>
+        </w:rPr>
+        <w:t>illingFirstDay</w:t>
+      </w:r>
+      <w:proofErr w:type="spellEnd"/>
+      <w:r>
+        <w:rPr>
+          <w:rFonts w:ascii="Century Gothic"/>
+        </w:rPr>
+        <w:t>}</w:t>
+      </w:r>
+      <w:r>
+        <w:rPr>
+          <w:rFonts w:ascii="Century Gothic"/>
+        </w:rPr>
+        <w:t xml:space="preserve"> to </w:t>
+      </w:r>
+      <w:r>
+        <w:rPr>
+          <w:rFonts w:ascii="Century Gothic"/>
+        </w:rPr>
+        <w:t>{</w:t>
+      </w:r>
+      <w:proofErr w:type="spellStart"/>
+      <w:r>
+        <w:rPr>
+          <w:rFonts w:ascii="Century Gothic"/>
+        </w:rPr>
+        <w:t>b</w:t>
+      </w:r>
+      <w:r>
+        <w:rPr>
+          <w:rFonts w:ascii="Century Gothic"/>
+        </w:rPr>
+        <w:t>illingLastDay</w:t>
+      </w:r>
+      <w:proofErr w:type="spellEnd"/>
+      <w:r>
+        <w:rPr>
+          <w:rFonts w:ascii="Century Gothic"/>
+        </w:rPr>
+        <w:t>}</w:t>
+      </w:r>
+      <w:r>
+        <w:rPr>
+          <w:rFonts w:ascii="Century Gothic"/>
+        </w:rPr>
+        <w:t xml:space="preserve">. Please make sure to pay the full amount due by </w:t>
+      </w:r>
+      <w:r>
+        <w:rPr>
+          <w:rFonts w:ascii="Century Gothic"/>
+        </w:rPr>
+        <w:t>{</w:t>
+      </w:r>
+      <w:proofErr w:type="spellStart"/>
+      <w:r>
+        <w:rPr>
+          <w:rFonts w:ascii="Century Gothic"/>
+        </w:rPr>
+        <w:t>billDueDate</w:t>
+      </w:r>
+      <w:proofErr w:type="spellEnd"/>
+      <w:r>
+        <w:rPr>
+          <w:rFonts w:ascii="Century Gothic"/>
+        </w:rPr>
+        <w:t>}</w:t>
+      </w:r>
+      <w:r>
+        <w:rPr>
+          <w:rFonts w:ascii="Century Gothic"/>
+        </w:rPr>
+        <w:t>. This will help us keep your coverage</w:t>
       </w:r>
       <w:r>
         <w:rPr>
@@ -871,7 +1840,21 @@
         <w:rPr>
           <w:rFonts w:ascii="Century Gothic"/>
         </w:rPr>
-        <w:t>pay, go to blueshieldca.com/medicarewaystopay.</w:t>
+        <w:t>pay, go to blueshieldca.com/</w:t>
+      </w:r>
+      <w:proofErr w:type="spellStart"/>
+      <w:r>
+        <w:rPr>
+          <w:rFonts w:ascii="Century Gothic"/>
+        </w:rPr>
+        <w:t>medicarewaystopay</w:t>
+      </w:r>
+      <w:proofErr w:type="spellEnd"/>
+      <w:r>
+        <w:rPr>
+          <w:rFonts w:ascii="Century Gothic"/>
+        </w:rPr>
+        <w:t>.</w:t>
       </w:r>
     </w:p>
     <w:p>
@@ -1146,7 +2129,23 @@
           <w:rFonts w:ascii="Century Gothic"/>
           <w:spacing w:val="-2"/>
         </w:rPr>
-        <w:t>{firstName}</w:t>
+        <w:t>{</w:t>
+      </w:r>
+      <w:proofErr w:type="spellStart"/>
+      <w:r>
+        <w:rPr>
+          <w:rFonts w:ascii="Century Gothic"/>
+          <w:spacing w:val="-2"/>
+        </w:rPr>
+        <w:t>firstName</w:t>
+      </w:r>
+      <w:proofErr w:type="spellEnd"/>
+      <w:r>
+        <w:rPr>
+          <w:rFonts w:ascii="Century Gothic"/>
+          <w:spacing w:val="-2"/>
+        </w:rPr>
+        <w:t>}</w:t>
       </w:r>
       <w:r>
         <w:rPr>
@@ -1160,7 +2159,23 @@
           <w:rFonts w:ascii="Century Gothic"/>
           <w:spacing w:val="-2"/>
         </w:rPr>
-        <w:t>{lastName}</w:t>
+        <w:t>{</w:t>
+      </w:r>
+      <w:proofErr w:type="spellStart"/>
+      <w:r>
+        <w:rPr>
+          <w:rFonts w:ascii="Century Gothic"/>
+          <w:spacing w:val="-2"/>
+        </w:rPr>
+        <w:t>lastName</w:t>
+      </w:r>
+      <w:proofErr w:type="spellEnd"/>
+      <w:r>
+        <w:rPr>
+          <w:rFonts w:ascii="Century Gothic"/>
+          <w:spacing w:val="-2"/>
+        </w:rPr>
+        <w:t>}</w:t>
       </w:r>
     </w:p>
     <w:p>
@@ -1182,7 +2197,21 @@
         <w:rPr>
           <w:rFonts w:ascii="Century Gothic"/>
         </w:rPr>
-        <w:t>{groupNumber}</w:t>
+        <w:t>{</w:t>
+      </w:r>
+      <w:proofErr w:type="spellStart"/>
+      <w:r>
+        <w:rPr>
+          <w:rFonts w:ascii="Century Gothic"/>
+        </w:rPr>
+        <w:t>groupNumber</w:t>
+      </w:r>
+      <w:proofErr w:type="spellEnd"/>
+      <w:r>
+        <w:rPr>
+          <w:rFonts w:ascii="Century Gothic"/>
+        </w:rPr>
+        <w:t>}</w:t>
       </w:r>
     </w:p>
     <w:p>
@@ -1204,7 +2233,21 @@
         <w:rPr>
           <w:rFonts w:ascii="Century Gothic"/>
         </w:rPr>
-        <w:t>{memberNumber}</w:t>
+        <w:t>{</w:t>
+      </w:r>
+      <w:proofErr w:type="spellStart"/>
+      <w:r>
+        <w:rPr>
+          <w:rFonts w:ascii="Century Gothic"/>
+        </w:rPr>
+        <w:t>memberNumber</w:t>
+      </w:r>
+      <w:proofErr w:type="spellEnd"/>
+      <w:r>
+        <w:rPr>
+          <w:rFonts w:ascii="Century Gothic"/>
+        </w:rPr>
+        <w:t>}</w:t>
       </w:r>
     </w:p>
     <w:p>
@@ -1300,7 +2343,23 @@
           <w:rFonts w:ascii="Century Gothic"/>
           <w:spacing w:val="-2"/>
         </w:rPr>
-        <w:t>{accountNumber}</w:t>
+        <w:t>{</w:t>
+      </w:r>
+      <w:proofErr w:type="spellStart"/>
+      <w:r>
+        <w:rPr>
+          <w:rFonts w:ascii="Century Gothic"/>
+          <w:spacing w:val="-2"/>
+        </w:rPr>
+        <w:t>accountNumber</w:t>
+      </w:r>
+      <w:proofErr w:type="spellEnd"/>
+      <w:r>
+        <w:rPr>
+          <w:rFonts w:ascii="Century Gothic"/>
+          <w:spacing w:val="-2"/>
+        </w:rPr>
+        <w:t>}</w:t>
       </w:r>
     </w:p>
     <w:p>
@@ -1346,7 +2405,23 @@
           <w:rFonts w:ascii="Century Gothic"/>
           <w:spacing w:val="-2"/>
         </w:rPr>
-        <w:t>{invoiceNumber}</w:t>
+        <w:t>{</w:t>
+      </w:r>
+      <w:proofErr w:type="spellStart"/>
+      <w:r>
+        <w:rPr>
+          <w:rFonts w:ascii="Century Gothic"/>
+          <w:spacing w:val="-2"/>
+        </w:rPr>
+        <w:t>invoiceNumber</w:t>
+      </w:r>
+      <w:proofErr w:type="spellEnd"/>
+      <w:r>
+        <w:rPr>
+          <w:rFonts w:ascii="Century Gothic"/>
+          <w:spacing w:val="-2"/>
+        </w:rPr>
+        <w:t>}</w:t>
       </w:r>
     </w:p>
     <w:p>
@@ -1410,16 +2485,16 @@
         <mc:AlternateContent>
           <mc:Choice Requires="wpg">
             <w:drawing>
-              <wp:anchor distT="0" distB="0" distL="0" distR="0" simplePos="0" relativeHeight="487587840" behindDoc="1" locked="0" layoutInCell="1" allowOverlap="1" wp14:anchorId="68458290" wp14:editId="68458291">
+              <wp:anchor distT="0" distB="0" distL="0" distR="0" simplePos="0" relativeHeight="487587840" behindDoc="1" locked="0" layoutInCell="1" allowOverlap="1" wp14:anchorId="68458290" wp14:editId="70DF0B9E">
                 <wp:simplePos x="0" y="0"/>
                 <wp:positionH relativeFrom="page">
-                  <wp:posOffset>4168139</wp:posOffset>
+                  <wp:posOffset>4165600</wp:posOffset>
                 </wp:positionH>
                 <wp:positionV relativeFrom="paragraph">
-                  <wp:posOffset>314295</wp:posOffset>
+                  <wp:posOffset>314960</wp:posOffset>
                 </wp:positionV>
-                <wp:extent cx="3093720" cy="2146300"/>
-                <wp:effectExtent l="0" t="0" r="0" b="0"/>
+                <wp:extent cx="3094355" cy="2146300"/>
+                <wp:effectExtent l="0" t="0" r="4445" b="0"/>
                 <wp:wrapTopAndBottom/>
                 <wp:docPr id="2" name="Group 2"/>
                 <wp:cNvGraphicFramePr>
@@ -1434,9 +2509,9 @@
                       <wpg:grpSpPr>
                         <a:xfrm>
                           <a:off x="0" y="0"/>
-                          <a:ext cx="3093720" cy="2146300"/>
-                          <a:chOff x="0" y="0"/>
-                          <a:chExt cx="3093720" cy="2146300"/>
+                          <a:ext cx="3094355" cy="2146300"/>
+                          <a:chOff x="-12" y="0"/>
+                          <a:chExt cx="3094355" cy="2146300"/>
                         </a:xfrm>
                       </wpg:grpSpPr>
                       <wps:wsp>
@@ -1698,10 +2773,10 @@
                                 <w:rPr>
                                   <w:rFonts w:ascii="Century Gothic"/>
                                   <w:b/>
-                                  <w:spacing w:val="-2"/>
+                                  <w:spacing w:val="-18"/>
                                   <w:sz w:val="36"/>
                                 </w:rPr>
-                                <w:t>$188.40</w:t>
+                                <w:t>{due}</w:t>
                               </w:r>
                             </w:p>
                             <w:p>
@@ -1736,213 +2811,23 @@
                                   <w:rFonts w:ascii="Century Gothic"/>
                                   <w:spacing w:val="-2"/>
                                 </w:rPr>
-                                <w:t>08/31/2024</w:t>
+                                <w:t>{</w:t>
                               </w:r>
-                            </w:p>
-                          </w:txbxContent>
-                        </wps:txbx>
-                        <wps:bodyPr wrap="square" lIns="0" tIns="0" rIns="0" bIns="0" rtlCol="0">
-                          <a:noAutofit/>
-                        </wps:bodyPr>
-                      </wps:wsp>
-                      <wps:wsp>
-                        <wps:cNvPr id="6" name="Textbox 6"/>
-                        <wps:cNvSpPr txBox="1"/>
-                        <wps:spPr>
-                          <a:xfrm>
-                            <a:off x="139700" y="709620"/>
-                            <a:ext cx="2827020" cy="500380"/>
-                          </a:xfrm>
-                          <a:prstGeom prst="rect">
-                            <a:avLst/>
-                          </a:prstGeom>
-                        </wps:spPr>
-                        <wps:txbx>
-                          <w:txbxContent>
-                            <w:p>
-                              <w:pPr>
-                                <w:tabs>
-                                  <w:tab w:val="left" w:pos="3639"/>
-                                </w:tabs>
-                                <w:spacing w:line="223" w:lineRule="exact"/>
-                                <w:rPr>
-                                  <w:rFonts w:ascii="Century Gothic"/>
-                                </w:rPr>
-                              </w:pPr>
-                              <w:r>
-                                <w:rPr>
-                                  <w:rFonts w:ascii="Century Gothic"/>
-                                </w:rPr>
-                                <w:t>Previous</w:t>
-                              </w:r>
-                              <w:r>
-                                <w:rPr>
-                                  <w:rFonts w:ascii="Century Gothic"/>
-                                  <w:spacing w:val="-14"/>
-                                </w:rPr>
-                                <w:t xml:space="preserve"> </w:t>
-                              </w:r>
-                              <w:r>
-                                <w:rPr>
-                                  <w:rFonts w:ascii="Century Gothic"/>
-                                </w:rPr>
-                                <w:t>amount</w:t>
-                              </w:r>
-                              <w:r>
-                                <w:rPr>
-                                  <w:rFonts w:ascii="Century Gothic"/>
-                                  <w:spacing w:val="-13"/>
-                                </w:rPr>
-                                <w:t xml:space="preserve"> </w:t>
-                              </w:r>
-                              <w:r>
-                                <w:rPr>
-                                  <w:rFonts w:ascii="Century Gothic"/>
-                                  <w:spacing w:val="-4"/>
-                                </w:rPr>
-                                <w:t>due:</w:t>
-                              </w:r>
-                              <w:r>
-                                <w:rPr>
-                                  <w:rFonts w:ascii="Century Gothic"/>
-                                </w:rPr>
-                                <w:tab/>
-                              </w:r>
+                              <w:proofErr w:type="spellStart"/>
                               <w:r>
                                 <w:rPr>
                                   <w:rFonts w:ascii="Century Gothic"/>
                                   <w:spacing w:val="-2"/>
                                 </w:rPr>
-                                <w:t>$188.40</w:t>
+                                <w:t>billDueDate</w:t>
                               </w:r>
-                            </w:p>
-                            <w:p>
-                              <w:pPr>
-                                <w:tabs>
-                                  <w:tab w:val="left" w:pos="3566"/>
-                                </w:tabs>
-                                <w:spacing w:before="14"/>
-                                <w:rPr>
-                                  <w:rFonts w:ascii="Century Gothic"/>
-                                </w:rPr>
-                              </w:pPr>
+                              <w:proofErr w:type="spellEnd"/>
                               <w:r>
                                 <w:rPr>
                                   <w:rFonts w:ascii="Century Gothic"/>
                                   <w:spacing w:val="-2"/>
                                 </w:rPr>
-                                <w:t>Payments:</w:t>
-                              </w:r>
-                              <w:r>
-                                <w:rPr>
-                                  <w:rFonts w:ascii="Century Gothic"/>
-                                </w:rPr>
-                                <w:tab/>
-                              </w:r>
-                              <w:r>
-                                <w:rPr>
-                                  <w:rFonts w:ascii="Century Gothic"/>
-                                  <w:spacing w:val="-2"/>
-                                </w:rPr>
-                                <w:t>-$188.40</w:t>
-                              </w:r>
-                            </w:p>
-                            <w:p>
-                              <w:pPr>
-                                <w:tabs>
-                                  <w:tab w:val="left" w:pos="3639"/>
-                                </w:tabs>
-                                <w:spacing w:before="14" w:line="267" w:lineRule="exact"/>
-                                <w:rPr>
-                                  <w:rFonts w:ascii="Century Gothic"/>
-                                </w:rPr>
-                              </w:pPr>
-                              <w:r>
-                                <w:rPr>
-                                  <w:rFonts w:ascii="Century Gothic"/>
-                                </w:rPr>
-                                <w:t>Current</w:t>
-                              </w:r>
-                              <w:r>
-                                <w:rPr>
-                                  <w:rFonts w:ascii="Century Gothic"/>
-                                  <w:spacing w:val="-5"/>
-                                </w:rPr>
-                                <w:t xml:space="preserve"> </w:t>
-                              </w:r>
-                              <w:r>
-                                <w:rPr>
-                                  <w:rFonts w:ascii="Century Gothic"/>
-                                  <w:spacing w:val="-2"/>
-                                </w:rPr>
-                                <w:t>charges:</w:t>
-                              </w:r>
-                              <w:r>
-                                <w:rPr>
-                                  <w:rFonts w:ascii="Century Gothic"/>
-                                </w:rPr>
-                                <w:tab/>
-                              </w:r>
-                              <w:r>
-                                <w:rPr>
-                                  <w:rFonts w:ascii="Century Gothic"/>
-                                  <w:spacing w:val="-2"/>
-                                </w:rPr>
-                                <w:t>$188.40</w:t>
-                              </w:r>
-                            </w:p>
-                          </w:txbxContent>
-                        </wps:txbx>
-                        <wps:bodyPr wrap="square" lIns="0" tIns="0" rIns="0" bIns="0" rtlCol="0">
-                          <a:noAutofit/>
-                        </wps:bodyPr>
-                      </wps:wsp>
-                      <wps:wsp>
-                        <wps:cNvPr id="7" name="Textbox 7"/>
-                        <wps:cNvSpPr txBox="1"/>
-                        <wps:spPr>
-                          <a:xfrm>
-                            <a:off x="1425143" y="348940"/>
-                            <a:ext cx="1541780" cy="320040"/>
-                          </a:xfrm>
-                          <a:prstGeom prst="rect">
-                            <a:avLst/>
-                          </a:prstGeom>
-                        </wps:spPr>
-                        <wps:txbx>
-                          <w:txbxContent>
-                            <w:p>
-                              <w:pPr>
-                                <w:spacing w:line="223" w:lineRule="exact"/>
-                                <w:ind w:right="18"/>
-                                <w:jc w:val="right"/>
-                                <w:rPr>
-                                  <w:rFonts w:ascii="Century Gothic"/>
-                                </w:rPr>
-                              </w:pPr>
-                              <w:r>
-                                <w:rPr>
-                                  <w:rFonts w:ascii="Century Gothic"/>
-                                  <w:spacing w:val="-2"/>
-                                </w:rPr>
-                                <w:t>08/05/2024</w:t>
-                              </w:r>
-                            </w:p>
-                            <w:p>
-                              <w:pPr>
-                                <w:spacing w:before="14" w:line="267" w:lineRule="exact"/>
-                                <w:ind w:right="18"/>
-                                <w:jc w:val="right"/>
-                                <w:rPr>
-                                  <w:rFonts w:ascii="Century Gothic"/>
-                                </w:rPr>
-                              </w:pPr>
-                              <w:r>
-                                <w:rPr>
-                                  <w:rFonts w:ascii="Century Gothic"/>
-                                  <w:spacing w:val="-2"/>
-                                </w:rPr>
-                                <w:t>09/01/2024-09/30/2024</w:t>
+                                <w:t>}</w:t>
                               </w:r>
                             </w:p>
                           </w:txbxContent>
@@ -1956,8 +2841,8 @@
                         <wps:cNvSpPr txBox="1"/>
                         <wps:spPr>
                           <a:xfrm>
-                            <a:off x="139700" y="152842"/>
-                            <a:ext cx="932815" cy="516255"/>
+                            <a:off x="139700" y="152843"/>
+                            <a:ext cx="932815" cy="196098"/>
                           </a:xfrm>
                           <a:prstGeom prst="rect">
                             <a:avLst/>
@@ -1970,8 +2855,6 @@
                                 <w:spacing w:line="262" w:lineRule="exact"/>
                                 <w:rPr>
                                   <w:rFonts w:ascii="Century Gothic"/>
-                                  <w:b/>
-                                  <w:sz w:val="26"/>
                                 </w:rPr>
                               </w:pPr>
                               <w:r>
@@ -1983,21 +2866,6 @@
                                   <w:sz w:val="26"/>
                                 </w:rPr>
                                 <w:t>SUMMARY</w:t>
-                              </w:r>
-                            </w:p>
-                            <w:p>
-                              <w:pPr>
-                                <w:spacing w:line="252" w:lineRule="auto"/>
-                                <w:ind w:right="5"/>
-                                <w:rPr>
-                                  <w:rFonts w:ascii="Century Gothic"/>
-                                </w:rPr>
-                              </w:pPr>
-                              <w:r>
-                                <w:rPr>
-                                  <w:rFonts w:ascii="Century Gothic"/>
-                                </w:rPr>
-                                <w:t>Bill date: Billing period:</w:t>
                               </w:r>
                             </w:p>
                           </w:txbxContent>
@@ -2014,18 +2882,14 @@
           </mc:Choice>
           <mc:Fallback>
             <w:pict>
-              <v:group w14:anchorId="68458290" id="Group 2" o:spid="_x0000_s1026" style="position:absolute;margin-left:328.2pt;margin-top:24.75pt;width:243.6pt;height:169pt;z-index:-15728640;mso-wrap-distance-left:0;mso-wrap-distance-right:0;mso-position-horizontal-relative:page" coordsize="30937,21463" o:gfxdata="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">
-                <v:shape id="Graphic 3" o:spid="_x0000_s1027" style="position:absolute;width:30943;height:21463;visibility:visible;mso-wrap-style:square;v-text-anchor:top" coordsize="3094355,2146300" o:gfxdata="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" path="m38100,38112l,12,,2146287r38100,-38100l38100,38112xem3093720,l,,38100,38100r3017520,l3093720,xem3093732,r-38100,38100l3055632,2108187r-3017520,l12,2146287r3093720,l3093732,xe" fillcolor="#0094d9" stroked="f">
+              <v:group w14:anchorId="68458290" id="Group 2" o:spid="_x0000_s1027" style="position:absolute;margin-left:328pt;margin-top:24.8pt;width:243.65pt;height:169pt;z-index:-15728640;mso-wrap-distance-left:0;mso-wrap-distance-right:0;mso-position-horizontal-relative:page" coordorigin="" coordsize="30943,21463" o:gfxdata="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">
+                <v:shape id="Graphic 3" o:spid="_x0000_s1028" style="position:absolute;width:30943;height:21463;visibility:visible;mso-wrap-style:square;v-text-anchor:top" coordsize="3094355,2146300" o:gfxdata="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" path="m38100,38112l,12,,2146287r38100,-38100l38100,38112xem3093720,l,,38100,38100r3017520,l3093720,xem3093732,r-38100,38100l3055632,2108187r-3017520,l12,2146287r3093720,l3093732,xe" fillcolor="#0094d9" stroked="f">
                   <v:path arrowok="t"/>
                 </v:shape>
-                <v:shape id="Graphic 4" o:spid="_x0000_s1028" style="position:absolute;left:381;top:380;width:30175;height:12142;visibility:visible;mso-wrap-style:square;v-text-anchor:top" coordsize="3017520,1214120" o:gfxdata="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" path="m3017520,l1659636,r,660400l1659636,840740r-13,-180340l1659636,,1357884,r,480060l1357884,660400r-13,-180340l1357884,,,,,299720,,480060,,660400,,840740r,180340l,1214120r1508760,l3017520,1214120r,-193040l3017520,840740r-13,-180340l3017507,480060r13,-180340l3017520,xe" fillcolor="#e6e6e6" stroked="f">
+                <v:shape id="Graphic 4" o:spid="_x0000_s1029" style="position:absolute;left:381;top:380;width:30175;height:12142;visibility:visible;mso-wrap-style:square;v-text-anchor:top" coordsize="3017520,1214120" o:gfxdata="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" path="m3017520,l1659636,r,660400l1659636,840740r-13,-180340l1659636,,1357884,r,480060l1357884,660400r-13,-180340l1357884,,,,,299720,,480060,,660400,,840740r,180340l,1214120r1508760,l3017520,1214120r,-193040l3017520,840740r-13,-180340l3017507,480060r13,-180340l3017520,xe" fillcolor="#e6e6e6" stroked="f">
                   <v:path arrowok="t"/>
                 </v:shape>
-                <v:shapetype id="_x0000_t202" coordsize="21600,21600" o:spt="202" path="m,l,21600r21600,l21600,xe">
-                  <v:stroke joinstyle="miter"/>
-                  <v:path gradientshapeok="t" o:connecttype="rect"/>
-                </v:shapetype>
-                <v:shape id="Textbox 5" o:spid="_x0000_s1029" type="#_x0000_t202" style="position:absolute;left:381;top:12522;width:30175;height:8559;visibility:visible;mso-wrap-style:square;v-text-anchor:top" o:gfxdata="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" filled="f" stroked="f">
+                <v:shape id="Textbox 5" o:spid="_x0000_s1030" type="#_x0000_t202" style="position:absolute;left:381;top:12522;width:30175;height:8559;visibility:visible;mso-wrap-style:square;v-text-anchor:top" o:gfxdata="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" filled="f" stroked="f">
                   <v:textbox inset="0,0,0,0">
                     <w:txbxContent>
                       <w:p>
@@ -2076,10 +2940,10 @@
                           <w:rPr>
                             <w:rFonts w:ascii="Century Gothic"/>
                             <w:b/>
-                            <w:spacing w:val="-2"/>
+                            <w:spacing w:val="-18"/>
                             <w:sz w:val="36"/>
                           </w:rPr>
-                          <w:t>$188.40</w:t>
+                          <w:t>{due}</w:t>
                         </w:r>
                       </w:p>
                       <w:p>
@@ -2114,191 +2978,29 @@
                             <w:rFonts w:ascii="Century Gothic"/>
                             <w:spacing w:val="-2"/>
                           </w:rPr>
-                          <w:t>08/31/2024</w:t>
+                          <w:t>{</w:t>
+                        </w:r>
+                        <w:proofErr w:type="spellStart"/>
+                        <w:r>
+                          <w:rPr>
+                            <w:rFonts w:ascii="Century Gothic"/>
+                            <w:spacing w:val="-2"/>
+                          </w:rPr>
+                          <w:t>billDueDate</w:t>
+                        </w:r>
+                        <w:proofErr w:type="spellEnd"/>
+                        <w:r>
+                          <w:rPr>
+                            <w:rFonts w:ascii="Century Gothic"/>
+                            <w:spacing w:val="-2"/>
+                          </w:rPr>
+                          <w:t>}</w:t>
                         </w:r>
                       </w:p>
                     </w:txbxContent>
                   </v:textbox>
                 </v:shape>
-                <v:shape id="Textbox 6" o:spid="_x0000_s1030" type="#_x0000_t202" style="position:absolute;left:1397;top:7096;width:28270;height:5004;visibility:visible;mso-wrap-style:square;v-text-anchor:top" o:gfxdata="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" filled="f" stroked="f">
-                  <v:textbox inset="0,0,0,0">
-                    <w:txbxContent>
-                      <w:p>
-                        <w:pPr>
-                          <w:tabs>
-                            <w:tab w:val="left" w:pos="3639"/>
-                          </w:tabs>
-                          <w:spacing w:line="223" w:lineRule="exact"/>
-                          <w:rPr>
-                            <w:rFonts w:ascii="Century Gothic"/>
-                          </w:rPr>
-                        </w:pPr>
-                        <w:r>
-                          <w:rPr>
-                            <w:rFonts w:ascii="Century Gothic"/>
-                          </w:rPr>
-                          <w:t>Previous</w:t>
-                        </w:r>
-                        <w:r>
-                          <w:rPr>
-                            <w:rFonts w:ascii="Century Gothic"/>
-                            <w:spacing w:val="-14"/>
-                          </w:rPr>
-                          <w:t xml:space="preserve"> </w:t>
-                        </w:r>
-                        <w:r>
-                          <w:rPr>
-                            <w:rFonts w:ascii="Century Gothic"/>
-                          </w:rPr>
-                          <w:t>amount</w:t>
-                        </w:r>
-                        <w:r>
-                          <w:rPr>
-                            <w:rFonts w:ascii="Century Gothic"/>
-                            <w:spacing w:val="-13"/>
-                          </w:rPr>
-                          <w:t xml:space="preserve"> </w:t>
-                        </w:r>
-                        <w:r>
-                          <w:rPr>
-                            <w:rFonts w:ascii="Century Gothic"/>
-                            <w:spacing w:val="-4"/>
-                          </w:rPr>
-                          <w:t>due:</w:t>
-                        </w:r>
-                        <w:r>
-                          <w:rPr>
-                            <w:rFonts w:ascii="Century Gothic"/>
-                          </w:rPr>
-                          <w:tab/>
-                        </w:r>
-                        <w:r>
-                          <w:rPr>
-                            <w:rFonts w:ascii="Century Gothic"/>
-                            <w:spacing w:val="-2"/>
-                          </w:rPr>
-                          <w:t>$188.40</w:t>
-                        </w:r>
-                      </w:p>
-                      <w:p>
-                        <w:pPr>
-                          <w:tabs>
-                            <w:tab w:val="left" w:pos="3566"/>
-                          </w:tabs>
-                          <w:spacing w:before="14"/>
-                          <w:rPr>
-                            <w:rFonts w:ascii="Century Gothic"/>
-                          </w:rPr>
-                        </w:pPr>
-                        <w:r>
-                          <w:rPr>
-                            <w:rFonts w:ascii="Century Gothic"/>
-                            <w:spacing w:val="-2"/>
-                          </w:rPr>
-                          <w:t>Payments:</w:t>
-                        </w:r>
-                        <w:r>
-                          <w:rPr>
-                            <w:rFonts w:ascii="Century Gothic"/>
-                          </w:rPr>
-                          <w:tab/>
-                        </w:r>
-                        <w:r>
-                          <w:rPr>
-                            <w:rFonts w:ascii="Century Gothic"/>
-                            <w:spacing w:val="-2"/>
-                          </w:rPr>
-                          <w:t>-$188.40</w:t>
-                        </w:r>
-                      </w:p>
-                      <w:p>
-                        <w:pPr>
-                          <w:tabs>
-                            <w:tab w:val="left" w:pos="3639"/>
-                          </w:tabs>
-                          <w:spacing w:before="14" w:line="267" w:lineRule="exact"/>
-                          <w:rPr>
-                            <w:rFonts w:ascii="Century Gothic"/>
-                          </w:rPr>
-                        </w:pPr>
-                        <w:r>
-                          <w:rPr>
-                            <w:rFonts w:ascii="Century Gothic"/>
-                          </w:rPr>
-                          <w:t>Current</w:t>
-                        </w:r>
-                        <w:r>
-                          <w:rPr>
-                            <w:rFonts w:ascii="Century Gothic"/>
-                            <w:spacing w:val="-5"/>
-                          </w:rPr>
-                          <w:t xml:space="preserve"> </w:t>
-                        </w:r>
-                        <w:r>
-                          <w:rPr>
-                            <w:rFonts w:ascii="Century Gothic"/>
-                            <w:spacing w:val="-2"/>
-                          </w:rPr>
-                          <w:t>charges:</w:t>
-                        </w:r>
-                        <w:r>
-                          <w:rPr>
-                            <w:rFonts w:ascii="Century Gothic"/>
-                          </w:rPr>
-                          <w:tab/>
-                        </w:r>
-                        <w:r>
-                          <w:rPr>
-                            <w:rFonts w:ascii="Century Gothic"/>
-                            <w:spacing w:val="-2"/>
-                          </w:rPr>
-                          <w:t>$188.40</w:t>
-                        </w:r>
-                      </w:p>
-                    </w:txbxContent>
-                  </v:textbox>
-                </v:shape>
-                <v:shape id="Textbox 7" o:spid="_x0000_s1031" type="#_x0000_t202" style="position:absolute;left:14251;top:3489;width:15418;height:3200;visibility:visible;mso-wrap-style:square;v-text-anchor:top" o:gfxdata="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" filled="f" stroked="f">
-                  <v:textbox inset="0,0,0,0">
-                    <w:txbxContent>
-                      <w:p>
-                        <w:pPr>
-                          <w:spacing w:line="223" w:lineRule="exact"/>
-                          <w:ind w:right="18"/>
-                          <w:jc w:val="right"/>
-                          <w:rPr>
-                            <w:rFonts w:ascii="Century Gothic"/>
-                          </w:rPr>
-                        </w:pPr>
-                        <w:r>
-                          <w:rPr>
-                            <w:rFonts w:ascii="Century Gothic"/>
-                            <w:spacing w:val="-2"/>
-                          </w:rPr>
-                          <w:t>08/05/2024</w:t>
-                        </w:r>
-                      </w:p>
-                      <w:p>
-                        <w:pPr>
-                          <w:spacing w:before="14" w:line="267" w:lineRule="exact"/>
-                          <w:ind w:right="18"/>
-                          <w:jc w:val="right"/>
-                          <w:rPr>
-                            <w:rFonts w:ascii="Century Gothic"/>
-                          </w:rPr>
-                        </w:pPr>
-                        <w:r>
-                          <w:rPr>
-                            <w:rFonts w:ascii="Century Gothic"/>
-                            <w:spacing w:val="-2"/>
-                          </w:rPr>
-                          <w:t>09/01/2024-09/30/2024</w:t>
-                        </w:r>
-                      </w:p>
-                    </w:txbxContent>
-                  </v:textbox>
-                </v:shape>
-                <v:shape id="Textbox 8" o:spid="_x0000_s1032" type="#_x0000_t202" style="position:absolute;left:1397;top:1528;width:9328;height:5162;visibility:visible;mso-wrap-style:square;v-text-anchor:top" o:gfxdata="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" filled="f" stroked="f">
+                <v:shape id="_x0000_s1031" type="#_x0000_t202" style="position:absolute;left:1397;top:1528;width:9328;height:1961;visibility:visible;mso-wrap-style:square;v-text-anchor:top" o:gfxdata="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" filled="f" stroked="f">
                   <v:textbox inset="0,0,0,0">
                     <w:txbxContent>
                       <w:p>
@@ -2306,8 +3008,6 @@
                           <w:spacing w:line="262" w:lineRule="exact"/>
                           <w:rPr>
                             <w:rFonts w:ascii="Century Gothic"/>
-                            <w:b/>
-                            <w:sz w:val="26"/>
                           </w:rPr>
                         </w:pPr>
                         <w:r>
@@ -2321,21 +3021,6 @@
                           <w:t>SUMMARY</w:t>
                         </w:r>
                       </w:p>
-                      <w:p>
-                        <w:pPr>
-                          <w:spacing w:line="252" w:lineRule="auto"/>
-                          <w:ind w:right="5"/>
-                          <w:rPr>
-                            <w:rFonts w:ascii="Century Gothic"/>
-                          </w:rPr>
-                        </w:pPr>
-                        <w:r>
-                          <w:rPr>
-                            <w:rFonts w:ascii="Century Gothic"/>
-                          </w:rPr>
-                          <w:t>Bill date: Billing period:</w:t>
-                        </w:r>
-                      </w:p>
                     </w:txbxContent>
                   </v:textbox>
                 </v:shape>
@@ -2365,16 +3050,6 @@
     </w:p>
     <w:p>
       <w:pPr>
-        <w:pStyle w:val="BodyText"/>
-        <w:spacing w:before="238"/>
-        <w:rPr>
-          <w:rFonts w:ascii="Century Gothic"/>
-          <w:sz w:val="26"/>
-        </w:rPr>
-      </w:pPr>
-    </w:p>
-    <w:p>
-      <w:pPr>
         <w:spacing w:line="318" w:lineRule="exact"/>
         <w:ind w:left="6372"/>
         <w:rPr>
@@ -2566,15 +3241,6 @@
         </w:rPr>
         <w:t>p.m., 7 days a week</w:t>
       </w:r>
-    </w:p>
-    <w:p>
-      <w:pPr>
-        <w:pStyle w:val="BodyText"/>
-        <w:rPr>
-          <w:rFonts w:ascii="Century Gothic"/>
-          <w:sz w:val="20"/>
-        </w:rPr>
-      </w:pPr>
     </w:p>
     <w:p>
       <w:pPr>
@@ -2864,7 +3530,6 @@
           <w:b/>
           <w:color w:val="0094D9"/>
         </w:rPr>
-        <w:lastRenderedPageBreak/>
         <w:t>See</w:t>
       </w:r>
       <w:r>
@@ -3150,13 +3815,31 @@
           <w:b/>
           <w:spacing w:val="-4"/>
         </w:rPr>
-        <w:t>CARMEN CHAVEZ</w:t>
+        <w:t>{</w:t>
+      </w:r>
+      <w:proofErr w:type="spellStart"/>
+      <w:r>
+        <w:rPr>
+          <w:rFonts w:ascii="Century Gothic"/>
+          <w:b/>
+          <w:spacing w:val="-4"/>
+        </w:rPr>
+        <w:t>memberFullName</w:t>
+      </w:r>
+      <w:proofErr w:type="spellEnd"/>
+      <w:r>
+        <w:rPr>
+          <w:rFonts w:ascii="Century Gothic"/>
+          <w:b/>
+          <w:spacing w:val="-4"/>
+        </w:rPr>
+        <w:t>}</w:t>
       </w:r>
     </w:p>
     <w:p>
       <w:pPr>
         <w:spacing w:before="2" w:line="235" w:lineRule="auto"/>
-        <w:ind w:left="108" w:right="7264"/>
+        <w:ind w:left="108"/>
         <w:rPr>
           <w:rFonts w:ascii="Century Gothic"/>
           <w:b/>
@@ -3212,7 +3895,63 @@
           <w:rFonts w:ascii="Century Gothic"/>
           <w:b/>
         </w:rPr>
-        <w:t>08/01/2008 Invoice Number: 242180011289</w:t>
+        <w:t>{</w:t>
+      </w:r>
+      <w:proofErr w:type="spellStart"/>
+      <w:r>
+        <w:rPr>
+          <w:rFonts w:ascii="Century Gothic"/>
+          <w:b/>
+        </w:rPr>
+        <w:t>coverageEffectiveDate</w:t>
+      </w:r>
+      <w:proofErr w:type="spellEnd"/>
+      <w:r>
+        <w:rPr>
+          <w:rFonts w:ascii="Century Gothic"/>
+          <w:b/>
+        </w:rPr>
+        <w:t>}</w:t>
+      </w:r>
+    </w:p>
+    <w:p>
+      <w:pPr>
+        <w:spacing w:before="2" w:line="235" w:lineRule="auto"/>
+        <w:ind w:left="108"/>
+        <w:rPr>
+          <w:rFonts w:ascii="Century Gothic"/>
+          <w:b/>
+        </w:rPr>
+      </w:pPr>
+      <w:r>
+        <w:rPr>
+          <w:rFonts w:ascii="Century Gothic"/>
+          <w:b/>
+        </w:rPr>
+        <w:t xml:space="preserve">Invoice Number: </w:t>
+      </w:r>
+      <w:r>
+        <w:rPr>
+          <w:rFonts w:ascii="Century Gothic"/>
+          <w:b/>
+        </w:rPr>
+        <w:t>{</w:t>
+      </w:r>
+      <w:proofErr w:type="spellStart"/>
+      <w:r>
+        <w:rPr>
+          <w:rFonts w:ascii="Century Gothic"/>
+          <w:b/>
+        </w:rPr>
+        <w:t>invoiceNumber</w:t>
+      </w:r>
+      <w:proofErr w:type="spellEnd"/>
+      <w:r>
+        <w:rPr>
+          <w:rFonts w:ascii="Century Gothic"/>
+          <w:b/>
+        </w:rPr>
+        <w:t>}</w:t>
       </w:r>
     </w:p>
     <w:p>
@@ -5526,78 +6265,6 @@
     <w:p>
       <w:pPr>
         <w:pStyle w:val="BodyText"/>
-        <w:rPr>
-          <w:rFonts w:ascii="OCR A Extended"/>
-          <w:sz w:val="22"/>
-        </w:rPr>
-      </w:pPr>
-    </w:p>
-    <w:p>
-      <w:pPr>
-        <w:pStyle w:val="BodyText"/>
-        <w:rPr>
-          <w:rFonts w:ascii="OCR A Extended"/>
-          <w:sz w:val="22"/>
-        </w:rPr>
-      </w:pPr>
-    </w:p>
-    <w:p>
-      <w:pPr>
-        <w:pStyle w:val="BodyText"/>
-        <w:rPr>
-          <w:rFonts w:ascii="OCR A Extended"/>
-          <w:sz w:val="22"/>
-        </w:rPr>
-      </w:pPr>
-    </w:p>
-    <w:p>
-      <w:pPr>
-        <w:pStyle w:val="BodyText"/>
-        <w:rPr>
-          <w:rFonts w:ascii="OCR A Extended"/>
-          <w:sz w:val="22"/>
-        </w:rPr>
-      </w:pPr>
-    </w:p>
-    <w:p>
-      <w:pPr>
-        <w:pStyle w:val="BodyText"/>
-        <w:rPr>
-          <w:rFonts w:ascii="OCR A Extended"/>
-          <w:sz w:val="22"/>
-        </w:rPr>
-      </w:pPr>
-    </w:p>
-    <w:p>
-      <w:pPr>
-        <w:pStyle w:val="BodyText"/>
-        <w:rPr>
-          <w:rFonts w:ascii="OCR A Extended"/>
-          <w:sz w:val="22"/>
-        </w:rPr>
-      </w:pPr>
-    </w:p>
-    <w:p>
-      <w:pPr>
-        <w:pStyle w:val="BodyText"/>
-        <w:rPr>
-          <w:rFonts w:ascii="OCR A Extended"/>
-          <w:sz w:val="22"/>
-        </w:rPr>
-      </w:pPr>
-    </w:p>
-    <w:p>
-      <w:pPr>
-        <w:pStyle w:val="BodyText"/>
-        <w:rPr>
-          <w:rFonts w:ascii="OCR A Extended"/>
-          <w:sz w:val="22"/>
-        </w:rPr>
-      </w:pPr>
-    </w:p>
-    <w:p>
-      <w:pPr>
-        <w:pStyle w:val="BodyText"/>
         <w:spacing w:before="138"/>
         <w:rPr>
           <w:rFonts w:ascii="OCR A Extended"/>
@@ -6148,6 +6815,7 @@
         </w:rPr>
         <w:t xml:space="preserve">blueshieldca.com/ </w:t>
       </w:r>
+      <w:proofErr w:type="spellStart"/>
       <w:r>
         <w:rPr>
           <w:rFonts w:ascii="Trebuchet MS"/>
@@ -6157,6 +6825,7 @@
         </w:rPr>
         <w:t>medicarewaystopay</w:t>
       </w:r>
+      <w:proofErr w:type="spellEnd"/>
     </w:p>
     <w:p>
       <w:pPr>
@@ -8396,6 +9065,7 @@
         </w:rPr>
         <w:t xml:space="preserve"> </w:t>
       </w:r>
+      <w:proofErr w:type="gramStart"/>
       <w:r>
         <w:rPr>
           <w:color w:val="231F20"/>
@@ -8445,6 +9115,7 @@
         </w:rPr>
         <w:t>of</w:t>
       </w:r>
+      <w:proofErr w:type="gramEnd"/>
       <w:r>
         <w:rPr>
           <w:color w:val="231F20"/>
@@ -10431,7 +11102,15 @@
           <w:color w:val="231F20"/>
           <w:spacing w:val="-8"/>
         </w:rPr>
-        <w:t>in another way on the</w:t>
+        <w:t xml:space="preserve">in another way </w:t>
+      </w:r>
+      <w:proofErr w:type="gramStart"/>
+      <w:r>
+        <w:rPr>
+          <w:color w:val="231F20"/>
+          <w:spacing w:val="-8"/>
+        </w:rPr>
+        <w:t>on the</w:t>
       </w:r>
       <w:r>
         <w:rPr>
@@ -10447,6 +11126,7 @@
         </w:rPr>
         <w:t>basis of</w:t>
       </w:r>
+      <w:proofErr w:type="gramEnd"/>
       <w:r>
         <w:rPr>
           <w:color w:val="231F20"/>
@@ -12841,7 +13521,6 @@
   <w:style w:type="character" w:default="1" w:styleId="DefaultParagraphFont">
     <w:name w:val="Default Paragraph Font"/>
     <w:uiPriority w:val="1"/>
-    <w:semiHidden/>
     <w:unhideWhenUsed/>
   </w:style>
   <w:style w:type="table" w:default="1" w:styleId="TableNormal">
@@ -12895,6 +13574,22 @@
     <w:rPr>
       <w:rFonts w:ascii="Century Gothic" w:eastAsia="Century Gothic" w:hAnsi="Century Gothic" w:cs="Century Gothic"/>
     </w:rPr>
+  </w:style>
+  <w:style w:type="table" w:styleId="TableGrid">
+    <w:name w:val="Table Grid"/>
+    <w:basedOn w:val="TableNormal"/>
+    <w:uiPriority w:val="39"/>
+    <w:rsid w:val="009F5781"/>
+    <w:tblPr>
+      <w:tblBorders>
+        <w:top w:val="single" w:sz="4" w:space="0" w:color="auto"/>
+        <w:left w:val="single" w:sz="4" w:space="0" w:color="auto"/>
+        <w:bottom w:val="single" w:sz="4" w:space="0" w:color="auto"/>
+        <w:right w:val="single" w:sz="4" w:space="0" w:color="auto"/>
+        <w:insideH w:val="single" w:sz="4" w:space="0" w:color="auto"/>
+        <w:insideV w:val="single" w:sz="4" w:space="0" w:color="auto"/>
+      </w:tblBorders>
+    </w:tblPr>
   </w:style>
 </w:styles>
 </file>

</xml_diff>

<commit_message>
Updated read-me file and comments
</commit_message>
<xml_diff>
--- a/assets/CurrentBillTemplate.docx
+++ b/assets/CurrentBillTemplate.docx
@@ -3974,541 +3974,1457 @@
           <w:sz w:val="20"/>
         </w:rPr>
       </w:pPr>
-    </w:p>
-    <w:tbl>
-      <w:tblPr>
-        <w:tblW w:w="0" w:type="auto"/>
-        <w:tblInd w:w="187" w:type="dxa"/>
-        <w:tblLayout w:type="fixed"/>
-        <w:tblCellMar>
-          <w:left w:w="0" w:type="dxa"/>
-          <w:right w:w="0" w:type="dxa"/>
-        </w:tblCellMar>
-        <w:tblLook w:val="01E0" w:firstRow="1" w:lastRow="1" w:firstColumn="1" w:lastColumn="1" w:noHBand="0" w:noVBand="0"/>
-      </w:tblPr>
-      <w:tblGrid>
-        <w:gridCol w:w="4236"/>
-        <w:gridCol w:w="3593"/>
-        <w:gridCol w:w="3693"/>
-      </w:tblGrid>
-      <w:tr>
-        <w:trPr>
-          <w:trHeight w:val="286"/>
-        </w:trPr>
-        <w:tc>
-          <w:tcPr>
-            <w:tcW w:w="4236" w:type="dxa"/>
-            <w:tcBorders>
-              <w:bottom w:val="single" w:sz="4" w:space="0" w:color="000000"/>
-            </w:tcBorders>
-          </w:tcPr>
-          <w:p>
-            <w:pPr>
-              <w:pStyle w:val="TableParagraph"/>
-              <w:spacing w:line="223" w:lineRule="exact"/>
-              <w:rPr>
-                <w:b/>
-              </w:rPr>
-            </w:pPr>
-            <w:r>
-              <w:rPr>
-                <w:b/>
-                <w:spacing w:val="-4"/>
-              </w:rPr>
-              <w:t>PLAN</w:t>
-            </w:r>
-            <w:r>
-              <w:rPr>
-                <w:b/>
-                <w:spacing w:val="-6"/>
-              </w:rPr>
-              <w:t xml:space="preserve"> </w:t>
-            </w:r>
-            <w:r>
-              <w:rPr>
-                <w:b/>
-                <w:spacing w:val="-2"/>
-              </w:rPr>
-              <w:t>DETAILS</w:t>
-            </w:r>
-          </w:p>
-        </w:tc>
-        <w:tc>
-          <w:tcPr>
-            <w:tcW w:w="7286" w:type="dxa"/>
-            <w:gridSpan w:val="2"/>
-            <w:tcBorders>
-              <w:bottom w:val="single" w:sz="4" w:space="0" w:color="000000"/>
-            </w:tcBorders>
-          </w:tcPr>
-          <w:p>
-            <w:pPr>
-              <w:pStyle w:val="TableParagraph"/>
-              <w:ind w:left="0"/>
-              <w:rPr>
-                <w:rFonts w:ascii="Times New Roman"/>
-                <w:sz w:val="20"/>
-              </w:rPr>
-            </w:pPr>
-          </w:p>
-        </w:tc>
-      </w:tr>
-      <w:tr>
-        <w:trPr>
-          <w:trHeight w:val="383"/>
-        </w:trPr>
-        <w:tc>
-          <w:tcPr>
-            <w:tcW w:w="4236" w:type="dxa"/>
-            <w:tcBorders>
-              <w:top w:val="single" w:sz="4" w:space="0" w:color="000000"/>
-            </w:tcBorders>
-          </w:tcPr>
-          <w:p>
-            <w:pPr>
-              <w:pStyle w:val="TableParagraph"/>
-              <w:spacing w:before="10"/>
-              <w:rPr>
-                <w:b/>
-              </w:rPr>
-            </w:pPr>
-            <w:r>
-              <w:rPr>
-                <w:b/>
-              </w:rPr>
-              <w:t>Plan</w:t>
-            </w:r>
-            <w:r>
-              <w:rPr>
-                <w:b/>
-                <w:spacing w:val="-10"/>
-              </w:rPr>
-              <w:t xml:space="preserve"> 1</w:t>
-            </w:r>
-          </w:p>
-        </w:tc>
-        <w:tc>
-          <w:tcPr>
-            <w:tcW w:w="3593" w:type="dxa"/>
-            <w:tcBorders>
-              <w:top w:val="single" w:sz="4" w:space="0" w:color="000000"/>
-            </w:tcBorders>
-          </w:tcPr>
-          <w:p>
-            <w:pPr>
-              <w:pStyle w:val="TableParagraph"/>
-              <w:spacing w:before="10"/>
-              <w:ind w:left="947"/>
-              <w:rPr>
-                <w:b/>
-              </w:rPr>
-            </w:pPr>
-            <w:r>
-              <w:rPr>
-                <w:b/>
-              </w:rPr>
-              <w:t xml:space="preserve">Billing </w:t>
-            </w:r>
-            <w:r>
-              <w:rPr>
-                <w:b/>
-                <w:spacing w:val="-2"/>
-              </w:rPr>
-              <w:t>period</w:t>
-            </w:r>
-          </w:p>
-        </w:tc>
-        <w:tc>
-          <w:tcPr>
-            <w:tcW w:w="3693" w:type="dxa"/>
-            <w:tcBorders>
-              <w:top w:val="single" w:sz="4" w:space="0" w:color="000000"/>
-            </w:tcBorders>
-          </w:tcPr>
-          <w:p>
-            <w:pPr>
-              <w:pStyle w:val="TableParagraph"/>
-              <w:ind w:left="0"/>
-              <w:rPr>
-                <w:rFonts w:ascii="Times New Roman"/>
-                <w:sz w:val="20"/>
-              </w:rPr>
-            </w:pPr>
-          </w:p>
-        </w:tc>
-      </w:tr>
-      <w:tr>
-        <w:trPr>
-          <w:trHeight w:val="732"/>
-        </w:trPr>
-        <w:tc>
-          <w:tcPr>
-            <w:tcW w:w="4236" w:type="dxa"/>
-          </w:tcPr>
-          <w:p>
-            <w:pPr>
-              <w:pStyle w:val="TableParagraph"/>
-              <w:spacing w:before="59"/>
-            </w:pPr>
-            <w:r>
-              <w:t>Blue</w:t>
-            </w:r>
-            <w:r>
-              <w:rPr>
-                <w:spacing w:val="-1"/>
-              </w:rPr>
-              <w:t xml:space="preserve"> </w:t>
-            </w:r>
-            <w:r>
-              <w:t>Shield</w:t>
-            </w:r>
-            <w:r>
-              <w:rPr>
-                <w:spacing w:val="-1"/>
-              </w:rPr>
-              <w:t xml:space="preserve"> </w:t>
-            </w:r>
-            <w:r>
-              <w:t>Rx</w:t>
-            </w:r>
-            <w:r>
-              <w:rPr>
-                <w:spacing w:val="-1"/>
-              </w:rPr>
-              <w:t xml:space="preserve"> </w:t>
-            </w:r>
-            <w:r>
-              <w:t>Enhanced</w:t>
-            </w:r>
-            <w:r>
-              <w:rPr>
-                <w:spacing w:val="-1"/>
-              </w:rPr>
-              <w:t xml:space="preserve"> </w:t>
-            </w:r>
-            <w:r>
-              <w:rPr>
-                <w:spacing w:val="-2"/>
-              </w:rPr>
-              <w:t>(PDP)</w:t>
-            </w:r>
-          </w:p>
-          <w:p>
-            <w:pPr>
-              <w:pStyle w:val="TableParagraph"/>
-              <w:spacing w:before="74"/>
-              <w:rPr>
-                <w:b/>
-              </w:rPr>
-            </w:pPr>
-            <w:r>
-              <w:rPr>
-                <w:b/>
-              </w:rPr>
-              <w:t>Plan</w:t>
-            </w:r>
-            <w:r>
-              <w:rPr>
-                <w:b/>
-                <w:spacing w:val="-10"/>
-              </w:rPr>
-              <w:t xml:space="preserve"> </w:t>
-            </w:r>
-            <w:r>
-              <w:rPr>
-                <w:b/>
-                <w:spacing w:val="-2"/>
-              </w:rPr>
-              <w:t>price:</w:t>
-            </w:r>
-          </w:p>
-        </w:tc>
-        <w:tc>
-          <w:tcPr>
-            <w:tcW w:w="3593" w:type="dxa"/>
-          </w:tcPr>
-          <w:p>
-            <w:pPr>
-              <w:pStyle w:val="TableParagraph"/>
-              <w:spacing w:before="59"/>
-              <w:ind w:left="947"/>
-            </w:pPr>
-            <w:r>
-              <w:rPr>
-                <w:spacing w:val="-2"/>
-              </w:rPr>
-              <w:t>09/01/2024-09/30/2024</w:t>
-            </w:r>
-          </w:p>
-        </w:tc>
-        <w:tc>
-          <w:tcPr>
-            <w:tcW w:w="3693" w:type="dxa"/>
-          </w:tcPr>
-          <w:p>
-            <w:pPr>
-              <w:pStyle w:val="TableParagraph"/>
-              <w:spacing w:before="133"/>
-              <w:ind w:left="0"/>
-              <w:rPr>
-                <w:b/>
-              </w:rPr>
-            </w:pPr>
-          </w:p>
-          <w:p>
-            <w:pPr>
-              <w:pStyle w:val="TableParagraph"/>
-              <w:ind w:left="234"/>
-              <w:rPr>
-                <w:b/>
-              </w:rPr>
-            </w:pPr>
-            <w:r>
-              <w:rPr>
-                <w:b/>
-                <w:spacing w:val="-2"/>
-              </w:rPr>
-              <w:t>$188.40</w:t>
-            </w:r>
-          </w:p>
-        </w:tc>
-      </w:tr>
-      <w:tr>
-        <w:trPr>
-          <w:trHeight w:val="498"/>
-        </w:trPr>
-        <w:tc>
-          <w:tcPr>
-            <w:tcW w:w="4236" w:type="dxa"/>
-          </w:tcPr>
-          <w:p>
-            <w:pPr>
-              <w:pStyle w:val="TableParagraph"/>
-              <w:spacing w:before="15"/>
-              <w:rPr>
-                <w:b/>
-              </w:rPr>
-            </w:pPr>
-            <w:r>
-              <w:rPr>
-                <w:b/>
-              </w:rPr>
-              <w:t>Charges</w:t>
-            </w:r>
-            <w:r>
-              <w:rPr>
-                <w:b/>
-                <w:spacing w:val="-5"/>
-              </w:rPr>
-              <w:t xml:space="preserve"> </w:t>
-            </w:r>
-            <w:r>
-              <w:rPr>
-                <w:b/>
-              </w:rPr>
-              <w:t>right</w:t>
-            </w:r>
-            <w:r>
-              <w:rPr>
-                <w:b/>
-                <w:spacing w:val="-5"/>
-              </w:rPr>
-              <w:t xml:space="preserve"> </w:t>
-            </w:r>
-            <w:r>
-              <w:rPr>
-                <w:b/>
-                <w:spacing w:val="-4"/>
-              </w:rPr>
-              <w:t>now:</w:t>
-            </w:r>
-          </w:p>
-        </w:tc>
-        <w:tc>
-          <w:tcPr>
-            <w:tcW w:w="3593" w:type="dxa"/>
-          </w:tcPr>
-          <w:p>
-            <w:pPr>
-              <w:pStyle w:val="TableParagraph"/>
-              <w:ind w:left="0"/>
-              <w:rPr>
-                <w:rFonts w:ascii="Times New Roman"/>
-                <w:sz w:val="20"/>
-              </w:rPr>
-            </w:pPr>
-          </w:p>
-        </w:tc>
-        <w:tc>
-          <w:tcPr>
-            <w:tcW w:w="3693" w:type="dxa"/>
-          </w:tcPr>
-          <w:p>
-            <w:pPr>
-              <w:pStyle w:val="TableParagraph"/>
-              <w:spacing w:before="15"/>
-              <w:ind w:left="234"/>
-              <w:rPr>
-                <w:b/>
-              </w:rPr>
-            </w:pPr>
-            <w:r>
-              <w:rPr>
-                <w:b/>
-                <w:spacing w:val="-2"/>
-              </w:rPr>
-              <w:t>$188.40</w:t>
-            </w:r>
-          </w:p>
-        </w:tc>
-      </w:tr>
-      <w:tr>
-        <w:trPr>
-          <w:trHeight w:val="502"/>
-        </w:trPr>
-        <w:tc>
-          <w:tcPr>
-            <w:tcW w:w="4236" w:type="dxa"/>
-            <w:tcBorders>
-              <w:bottom w:val="single" w:sz="4" w:space="0" w:color="000000"/>
-            </w:tcBorders>
-          </w:tcPr>
-          <w:p>
-            <w:pPr>
-              <w:pStyle w:val="TableParagraph"/>
-              <w:spacing w:before="169"/>
-              <w:rPr>
-                <w:b/>
-              </w:rPr>
-            </w:pPr>
-            <w:r>
-              <w:rPr>
-                <w:b/>
-                <w:spacing w:val="-4"/>
-              </w:rPr>
-              <w:t>PAYMENT</w:t>
-            </w:r>
-            <w:r>
-              <w:rPr>
-                <w:b/>
-                <w:spacing w:val="-7"/>
-              </w:rPr>
-              <w:t xml:space="preserve"> </w:t>
-            </w:r>
-            <w:r>
-              <w:rPr>
-                <w:b/>
-                <w:spacing w:val="-2"/>
-              </w:rPr>
-              <w:t>DETAILS</w:t>
-            </w:r>
-          </w:p>
-        </w:tc>
-        <w:tc>
-          <w:tcPr>
-            <w:tcW w:w="3593" w:type="dxa"/>
-            <w:tcBorders>
-              <w:bottom w:val="single" w:sz="4" w:space="0" w:color="000000"/>
-            </w:tcBorders>
-          </w:tcPr>
-          <w:p>
-            <w:pPr>
-              <w:pStyle w:val="TableParagraph"/>
-              <w:ind w:left="0"/>
-              <w:rPr>
-                <w:rFonts w:ascii="Times New Roman"/>
-                <w:sz w:val="20"/>
-              </w:rPr>
-            </w:pPr>
-          </w:p>
-        </w:tc>
-        <w:tc>
-          <w:tcPr>
-            <w:tcW w:w="3693" w:type="dxa"/>
-            <w:tcBorders>
-              <w:bottom w:val="single" w:sz="4" w:space="0" w:color="000000"/>
-            </w:tcBorders>
-          </w:tcPr>
-          <w:p>
-            <w:pPr>
-              <w:pStyle w:val="TableParagraph"/>
-              <w:ind w:left="0"/>
-              <w:rPr>
-                <w:rFonts w:ascii="Times New Roman"/>
-                <w:sz w:val="20"/>
-              </w:rPr>
-            </w:pPr>
-          </w:p>
-        </w:tc>
-      </w:tr>
-      <w:tr>
-        <w:trPr>
-          <w:trHeight w:val="272"/>
-        </w:trPr>
-        <w:tc>
-          <w:tcPr>
-            <w:tcW w:w="4236" w:type="dxa"/>
-            <w:tcBorders>
-              <w:top w:val="single" w:sz="4" w:space="0" w:color="000000"/>
-            </w:tcBorders>
-          </w:tcPr>
-          <w:p>
-            <w:pPr>
-              <w:pStyle w:val="TableParagraph"/>
-              <w:spacing w:before="5" w:line="247" w:lineRule="exact"/>
-            </w:pPr>
-            <w:r>
-              <w:rPr>
-                <w:spacing w:val="-2"/>
-              </w:rPr>
-              <w:t>Other</w:t>
-            </w:r>
-          </w:p>
-        </w:tc>
-        <w:tc>
-          <w:tcPr>
-            <w:tcW w:w="3593" w:type="dxa"/>
-            <w:tcBorders>
-              <w:top w:val="single" w:sz="4" w:space="0" w:color="000000"/>
-            </w:tcBorders>
-          </w:tcPr>
-          <w:p>
-            <w:pPr>
-              <w:pStyle w:val="TableParagraph"/>
-              <w:spacing w:before="5" w:line="247" w:lineRule="exact"/>
-              <w:ind w:left="987"/>
-            </w:pPr>
-            <w:r>
-              <w:rPr>
-                <w:spacing w:val="-2"/>
-              </w:rPr>
-              <w:t>07/04/2024</w:t>
-            </w:r>
-          </w:p>
-        </w:tc>
-        <w:tc>
-          <w:tcPr>
-            <w:tcW w:w="3693" w:type="dxa"/>
-            <w:tcBorders>
-              <w:top w:val="single" w:sz="4" w:space="0" w:color="000000"/>
-            </w:tcBorders>
-          </w:tcPr>
-          <w:p>
-            <w:pPr>
-              <w:pStyle w:val="TableParagraph"/>
-              <w:spacing w:before="5" w:line="247" w:lineRule="exact"/>
-              <w:ind w:left="234"/>
-            </w:pPr>
-            <w:r>
-              <w:rPr>
-                <w:spacing w:val="-2"/>
-              </w:rPr>
-              <w:t>-$188.40</w:t>
-            </w:r>
-          </w:p>
-        </w:tc>
-      </w:tr>
-    </w:tbl>
+      <w:r>
+        <w:rPr>
+          <w:rFonts w:ascii="Century Gothic"/>
+          <w:b/>
+          <w:noProof/>
+          <w:sz w:val="20"/>
+        </w:rPr>
+        <mc:AlternateContent>
+          <mc:Choice Requires="wps">
+            <w:drawing>
+              <wp:anchor distT="0" distB="0" distL="114300" distR="114300" simplePos="0" relativeHeight="487597056" behindDoc="0" locked="0" layoutInCell="1" allowOverlap="1" wp14:anchorId="6F9509FE" wp14:editId="798E40E6">
+                <wp:simplePos x="0" y="0"/>
+                <wp:positionH relativeFrom="column">
+                  <wp:posOffset>-92710</wp:posOffset>
+                </wp:positionH>
+                <wp:positionV relativeFrom="paragraph">
+                  <wp:posOffset>180159</wp:posOffset>
+                </wp:positionV>
+                <wp:extent cx="7608570" cy="4558665"/>
+                <wp:effectExtent l="0" t="0" r="0" b="0"/>
+                <wp:wrapNone/>
+                <wp:docPr id="55476901" name="Text Box 17"/>
+                <wp:cNvGraphicFramePr/>
+                <a:graphic xmlns:a="http://schemas.openxmlformats.org/drawingml/2006/main">
+                  <a:graphicData uri="http://schemas.microsoft.com/office/word/2010/wordprocessingShape">
+                    <wps:wsp>
+                      <wps:cNvSpPr txBox="1"/>
+                      <wps:spPr>
+                        <a:xfrm>
+                          <a:off x="0" y="0"/>
+                          <a:ext cx="7608570" cy="4558665"/>
+                        </a:xfrm>
+                        <a:prstGeom prst="rect">
+                          <a:avLst/>
+                        </a:prstGeom>
+                        <a:noFill/>
+                        <a:ln w="6350">
+                          <a:noFill/>
+                        </a:ln>
+                      </wps:spPr>
+                      <wps:txbx>
+                        <w:txbxContent>
+                          <w:tbl>
+                            <w:tblPr>
+                              <w:tblW w:w="0" w:type="auto"/>
+                              <w:tblInd w:w="187" w:type="dxa"/>
+                              <w:tblLayout w:type="fixed"/>
+                              <w:tblCellMar>
+                                <w:left w:w="0" w:type="dxa"/>
+                                <w:right w:w="0" w:type="dxa"/>
+                              </w:tblCellMar>
+                              <w:tblLook w:val="01E0" w:firstRow="1" w:lastRow="1" w:firstColumn="1" w:lastColumn="1" w:noHBand="0" w:noVBand="0"/>
+                            </w:tblPr>
+                            <w:tblGrid>
+                              <w:gridCol w:w="4236"/>
+                              <w:gridCol w:w="747"/>
+                              <w:gridCol w:w="2846"/>
+                              <w:gridCol w:w="3693"/>
+                            </w:tblGrid>
+                            <w:tr>
+                              <w:trPr>
+                                <w:trHeight w:val="286"/>
+                              </w:trPr>
+                              <w:tc>
+                                <w:tcPr>
+                                  <w:tcW w:w="4236" w:type="dxa"/>
+                                </w:tcPr>
+                                <w:p>
+                                  <w:pPr>
+                                    <w:pStyle w:val="TableParagraph"/>
+                                    <w:spacing w:line="223" w:lineRule="exact"/>
+                                    <w:rPr>
+                                      <w:b/>
+                                    </w:rPr>
+                                  </w:pPr>
+                                  <w:r>
+                                    <w:rPr>
+                                      <w:b/>
+                                      <w:spacing w:val="-4"/>
+                                    </w:rPr>
+                                    <w:t>PLAN</w:t>
+                                  </w:r>
+                                  <w:r>
+                                    <w:rPr>
+                                      <w:b/>
+                                      <w:spacing w:val="-6"/>
+                                    </w:rPr>
+                                    <w:t xml:space="preserve"> </w:t>
+                                  </w:r>
+                                  <w:r>
+                                    <w:rPr>
+                                      <w:b/>
+                                      <w:spacing w:val="-2"/>
+                                    </w:rPr>
+                                    <w:t>DETAILS</w:t>
+                                  </w:r>
+                                </w:p>
+                              </w:tc>
+                              <w:tc>
+                                <w:tcPr>
+                                  <w:tcW w:w="7286" w:type="dxa"/>
+                                  <w:gridSpan w:val="3"/>
+                                </w:tcPr>
+                                <w:p>
+                                  <w:pPr>
+                                    <w:pStyle w:val="TableParagraph"/>
+                                    <w:ind w:left="0"/>
+                                    <w:rPr>
+                                      <w:rFonts w:ascii="Times New Roman"/>
+                                      <w:sz w:val="20"/>
+                                    </w:rPr>
+                                  </w:pPr>
+                                </w:p>
+                              </w:tc>
+                            </w:tr>
+                            <w:tr>
+                              <w:trPr>
+                                <w:trHeight w:val="383"/>
+                              </w:trPr>
+                              <w:tc>
+                                <w:tcPr>
+                                  <w:tcW w:w="4236" w:type="dxa"/>
+                                </w:tcPr>
+                                <w:p>
+                                  <w:pPr>
+                                    <w:pStyle w:val="TableParagraph"/>
+                                    <w:spacing w:before="10"/>
+                                    <w:rPr>
+                                      <w:b/>
+                                    </w:rPr>
+                                  </w:pPr>
+                                  <w:r>
+                                    <w:rPr>
+                                      <w:b/>
+                                    </w:rPr>
+                                    <w:t>Plan</w:t>
+                                  </w:r>
+                                  <w:r>
+                                    <w:rPr>
+                                      <w:b/>
+                                      <w:spacing w:val="-10"/>
+                                    </w:rPr>
+                                    <w:t xml:space="preserve"> 1</w:t>
+                                  </w:r>
+                                </w:p>
+                              </w:tc>
+                              <w:tc>
+                                <w:tcPr>
+                                  <w:tcW w:w="3593" w:type="dxa"/>
+                                  <w:gridSpan w:val="2"/>
+                                </w:tcPr>
+                                <w:p>
+                                  <w:pPr>
+                                    <w:pStyle w:val="TableParagraph"/>
+                                    <w:spacing w:before="10"/>
+                                    <w:ind w:left="947"/>
+                                    <w:rPr>
+                                      <w:b/>
+                                    </w:rPr>
+                                  </w:pPr>
+                                  <w:r>
+                                    <w:rPr>
+                                      <w:b/>
+                                    </w:rPr>
+                                    <w:t xml:space="preserve">Billing </w:t>
+                                  </w:r>
+                                  <w:r>
+                                    <w:rPr>
+                                      <w:b/>
+                                      <w:spacing w:val="-2"/>
+                                    </w:rPr>
+                                    <w:t>period</w:t>
+                                  </w:r>
+                                </w:p>
+                              </w:tc>
+                              <w:tc>
+                                <w:tcPr>
+                                  <w:tcW w:w="3693" w:type="dxa"/>
+                                </w:tcPr>
+                                <w:p>
+                                  <w:pPr>
+                                    <w:pStyle w:val="TableParagraph"/>
+                                    <w:ind w:left="0"/>
+                                    <w:rPr>
+                                      <w:rFonts w:ascii="Times New Roman"/>
+                                      <w:sz w:val="20"/>
+                                    </w:rPr>
+                                  </w:pPr>
+                                </w:p>
+                              </w:tc>
+                            </w:tr>
+                            <w:tr>
+                              <w:trPr>
+                                <w:trHeight w:val="360"/>
+                              </w:trPr>
+                              <w:tc>
+                                <w:tcPr>
+                                  <w:tcW w:w="4983" w:type="dxa"/>
+                                  <w:gridSpan w:val="2"/>
+                                </w:tcPr>
+                                <w:p>
+                                  <w:pPr>
+                                    <w:pStyle w:val="TableParagraph"/>
+                                    <w:spacing w:before="74"/>
+                                  </w:pPr>
+                                  <w:r>
+                                    <w:t>{</w:t>
+                                  </w:r>
+                                  <w:proofErr w:type="spellStart"/>
+                                  <w:r>
+                                    <w:t>planName</w:t>
+                                  </w:r>
+                                  <w:proofErr w:type="spellEnd"/>
+                                  <w:r>
+                                    <w:t>}</w:t>
+                                  </w:r>
+                                </w:p>
+                              </w:tc>
+                              <w:tc>
+                                <w:tcPr>
+                                  <w:tcW w:w="2846" w:type="dxa"/>
+                                </w:tcPr>
+                                <w:p>
+                                  <w:pPr>
+                                    <w:pStyle w:val="TableParagraph"/>
+                                    <w:spacing w:before="59"/>
+                                    <w:ind w:left="200"/>
+                                  </w:pPr>
+                                  <w:r>
+                                    <w:rPr>
+                                      <w:spacing w:val="-2"/>
+                                    </w:rPr>
+                                    <w:t>{</w:t>
+                                  </w:r>
+                                  <w:proofErr w:type="spellStart"/>
+                                  <w:r>
+                                    <w:rPr>
+                                      <w:spacing w:val="-2"/>
+                                    </w:rPr>
+                                    <w:t>cStart</w:t>
+                                  </w:r>
+                                  <w:proofErr w:type="spellEnd"/>
+                                  <w:r>
+                                    <w:rPr>
+                                      <w:spacing w:val="-2"/>
+                                    </w:rPr>
+                                    <w:t>}</w:t>
+                                  </w:r>
+                                  <w:r>
+                                    <w:rPr>
+                                      <w:spacing w:val="-2"/>
+                                    </w:rPr>
+                                    <w:t>-</w:t>
+                                  </w:r>
+                                  <w:r>
+                                    <w:rPr>
+                                      <w:spacing w:val="-2"/>
+                                    </w:rPr>
+                                    <w:t>{</w:t>
+                                  </w:r>
+                                  <w:proofErr w:type="spellStart"/>
+                                  <w:r>
+                                    <w:rPr>
+                                      <w:spacing w:val="-2"/>
+                                    </w:rPr>
+                                    <w:t>cEnd</w:t>
+                                  </w:r>
+                                  <w:proofErr w:type="spellEnd"/>
+                                  <w:r>
+                                    <w:rPr>
+                                      <w:spacing w:val="-2"/>
+                                    </w:rPr>
+                                    <w:t>}</w:t>
+                                  </w:r>
+                                </w:p>
+                              </w:tc>
+                              <w:tc>
+                                <w:tcPr>
+                                  <w:tcW w:w="3693" w:type="dxa"/>
+                                </w:tcPr>
+                                <w:p>
+                                  <w:pPr>
+                                    <w:pStyle w:val="TableParagraph"/>
+                                    <w:ind w:left="234"/>
+                                    <w:rPr>
+                                      <w:b/>
+                                      <w:lang w:eastAsia="zh-TW"/>
+                                    </w:rPr>
+                                  </w:pPr>
+                                </w:p>
+                              </w:tc>
+                            </w:tr>
+                            <w:tr>
+                              <w:trPr>
+                                <w:trHeight w:val="193"/>
+                              </w:trPr>
+                              <w:tc>
+                                <w:tcPr>
+                                  <w:tcW w:w="4983" w:type="dxa"/>
+                                  <w:gridSpan w:val="2"/>
+                                </w:tcPr>
+                                <w:p>
+                                  <w:pPr>
+                                    <w:pStyle w:val="TableParagraph"/>
+                                    <w:spacing w:before="59"/>
+                                    <w:ind w:left="0"/>
+                                  </w:pPr>
+                                  <w:r>
+                                    <w:rPr>
+                                      <w:b/>
+                                    </w:rPr>
+                                    <w:t>Plan</w:t>
+                                  </w:r>
+                                  <w:r>
+                                    <w:rPr>
+                                      <w:b/>
+                                      <w:spacing w:val="-10"/>
+                                    </w:rPr>
+                                    <w:t xml:space="preserve"> </w:t>
+                                  </w:r>
+                                  <w:r>
+                                    <w:rPr>
+                                      <w:b/>
+                                      <w:spacing w:val="-2"/>
+                                    </w:rPr>
+                                    <w:t>price:</w:t>
+                                  </w:r>
+                                </w:p>
+                              </w:tc>
+                              <w:tc>
+                                <w:tcPr>
+                                  <w:tcW w:w="2846" w:type="dxa"/>
+                                </w:tcPr>
+                                <w:p>
+                                  <w:pPr>
+                                    <w:pStyle w:val="TableParagraph"/>
+                                    <w:spacing w:before="59"/>
+                                    <w:ind w:left="200"/>
+                                    <w:rPr>
+                                      <w:spacing w:val="-2"/>
+                                    </w:rPr>
+                                  </w:pPr>
+                                </w:p>
+                              </w:tc>
+                              <w:tc>
+                                <w:tcPr>
+                                  <w:tcW w:w="3693" w:type="dxa"/>
+                                </w:tcPr>
+                                <w:p>
+                                  <w:pPr>
+                                    <w:pStyle w:val="TableParagraph"/>
+                                    <w:ind w:left="234"/>
+                                    <w:rPr>
+                                      <w:b/>
+                                    </w:rPr>
+                                  </w:pPr>
+                                  <w:r>
+                                    <w:rPr>
+                                      <w:b/>
+                                      <w:spacing w:val="-2"/>
+                                    </w:rPr>
+                                    <w:t>{</w:t>
+                                  </w:r>
+                                  <w:proofErr w:type="spellStart"/>
+                                  <w:r>
+                                    <w:rPr>
+                                      <w:b/>
+                                      <w:spacing w:val="-2"/>
+                                    </w:rPr>
+                                    <w:t>planPrice</w:t>
+                                  </w:r>
+                                  <w:proofErr w:type="spellEnd"/>
+                                  <w:r>
+                                    <w:rPr>
+                                      <w:b/>
+                                      <w:spacing w:val="-2"/>
+                                    </w:rPr>
+                                    <w:t>}</w:t>
+                                  </w:r>
+                                </w:p>
+                              </w:tc>
+                            </w:tr>
+                            <w:tr>
+                              <w:trPr>
+                                <w:trHeight w:val="498"/>
+                              </w:trPr>
+                              <w:tc>
+                                <w:tcPr>
+                                  <w:tcW w:w="4236" w:type="dxa"/>
+                                </w:tcPr>
+                                <w:p>
+                                  <w:pPr>
+                                    <w:pStyle w:val="TableParagraph"/>
+                                    <w:spacing w:before="15"/>
+                                    <w:rPr>
+                                      <w:b/>
+                                    </w:rPr>
+                                  </w:pPr>
+                                  <w:r>
+                                    <w:rPr>
+                                      <w:b/>
+                                    </w:rPr>
+                                    <w:t>Charges</w:t>
+                                  </w:r>
+                                  <w:r>
+                                    <w:rPr>
+                                      <w:b/>
+                                      <w:spacing w:val="-5"/>
+                                    </w:rPr>
+                                    <w:t xml:space="preserve"> </w:t>
+                                  </w:r>
+                                  <w:r>
+                                    <w:rPr>
+                                      <w:b/>
+                                    </w:rPr>
+                                    <w:t>right</w:t>
+                                  </w:r>
+                                  <w:r>
+                                    <w:rPr>
+                                      <w:b/>
+                                      <w:spacing w:val="-5"/>
+                                    </w:rPr>
+                                    <w:t xml:space="preserve"> </w:t>
+                                  </w:r>
+                                  <w:r>
+                                    <w:rPr>
+                                      <w:b/>
+                                      <w:spacing w:val="-4"/>
+                                    </w:rPr>
+                                    <w:t>now:</w:t>
+                                  </w:r>
+                                </w:p>
+                              </w:tc>
+                              <w:tc>
+                                <w:tcPr>
+                                  <w:tcW w:w="3593" w:type="dxa"/>
+                                  <w:gridSpan w:val="2"/>
+                                </w:tcPr>
+                                <w:p>
+                                  <w:pPr>
+                                    <w:pStyle w:val="TableParagraph"/>
+                                    <w:ind w:left="0"/>
+                                    <w:rPr>
+                                      <w:rFonts w:ascii="Times New Roman"/>
+                                      <w:sz w:val="20"/>
+                                    </w:rPr>
+                                  </w:pPr>
+                                </w:p>
+                              </w:tc>
+                              <w:tc>
+                                <w:tcPr>
+                                  <w:tcW w:w="3693" w:type="dxa"/>
+                                </w:tcPr>
+                                <w:p>
+                                  <w:pPr>
+                                    <w:pStyle w:val="TableParagraph"/>
+                                    <w:spacing w:before="15"/>
+                                    <w:ind w:left="234"/>
+                                    <w:rPr>
+                                      <w:b/>
+                                    </w:rPr>
+                                  </w:pPr>
+                                  <w:r>
+                                    <w:rPr>
+                                      <w:b/>
+                                      <w:spacing w:val="-2"/>
+                                    </w:rPr>
+                                    <w:t>{</w:t>
+                                  </w:r>
+                                  <w:proofErr w:type="spellStart"/>
+                                  <w:r>
+                                    <w:rPr>
+                                      <w:b/>
+                                      <w:spacing w:val="-2"/>
+                                    </w:rPr>
+                                    <w:t>planCurrCharges</w:t>
+                                  </w:r>
+                                  <w:proofErr w:type="spellEnd"/>
+                                  <w:r>
+                                    <w:rPr>
+                                      <w:b/>
+                                      <w:spacing w:val="-2"/>
+                                    </w:rPr>
+                                    <w:t>}</w:t>
+                                  </w:r>
+                                </w:p>
+                              </w:tc>
+                            </w:tr>
+                            <w:tr>
+                              <w:trPr>
+                                <w:trHeight w:val="485"/>
+                              </w:trPr>
+                              <w:tc>
+                                <w:tcPr>
+                                  <w:tcW w:w="4236" w:type="dxa"/>
+                                  <w:tcBorders>
+                                    <w:bottom w:val="single" w:sz="4" w:space="0" w:color="auto"/>
+                                  </w:tcBorders>
+                                </w:tcPr>
+                                <w:p>
+                                  <w:pPr>
+                                    <w:pStyle w:val="TableParagraph"/>
+                                    <w:spacing w:before="169"/>
+                                    <w:rPr>
+                                      <w:b/>
+                                    </w:rPr>
+                                  </w:pPr>
+                                  <w:r>
+                                    <w:rPr>
+                                      <w:b/>
+                                      <w:spacing w:val="-4"/>
+                                    </w:rPr>
+                                    <w:t>PAYMENT</w:t>
+                                  </w:r>
+                                  <w:r>
+                                    <w:rPr>
+                                      <w:b/>
+                                      <w:spacing w:val="-7"/>
+                                    </w:rPr>
+                                    <w:t xml:space="preserve"> </w:t>
+                                  </w:r>
+                                  <w:r>
+                                    <w:rPr>
+                                      <w:b/>
+                                      <w:spacing w:val="-2"/>
+                                    </w:rPr>
+                                    <w:t>DETAILS</w:t>
+                                  </w:r>
+                                </w:p>
+                              </w:tc>
+                              <w:tc>
+                                <w:tcPr>
+                                  <w:tcW w:w="3593" w:type="dxa"/>
+                                  <w:gridSpan w:val="2"/>
+                                  <w:tcBorders>
+                                    <w:bottom w:val="single" w:sz="4" w:space="0" w:color="auto"/>
+                                  </w:tcBorders>
+                                </w:tcPr>
+                                <w:p>
+                                  <w:pPr>
+                                    <w:pStyle w:val="TableParagraph"/>
+                                    <w:ind w:left="0"/>
+                                    <w:rPr>
+                                      <w:rFonts w:ascii="Times New Roman"/>
+                                      <w:sz w:val="20"/>
+                                    </w:rPr>
+                                  </w:pPr>
+                                </w:p>
+                              </w:tc>
+                              <w:tc>
+                                <w:tcPr>
+                                  <w:tcW w:w="3693" w:type="dxa"/>
+                                  <w:tcBorders>
+                                    <w:bottom w:val="single" w:sz="4" w:space="0" w:color="auto"/>
+                                  </w:tcBorders>
+                                </w:tcPr>
+                                <w:p>
+                                  <w:pPr>
+                                    <w:pStyle w:val="TableParagraph"/>
+                                    <w:ind w:left="0"/>
+                                    <w:rPr>
+                                      <w:rFonts w:ascii="Times New Roman"/>
+                                      <w:sz w:val="20"/>
+                                    </w:rPr>
+                                  </w:pPr>
+                                </w:p>
+                              </w:tc>
+                            </w:tr>
+                            <w:tr>
+                              <w:trPr>
+                                <w:trHeight w:val="272"/>
+                              </w:trPr>
+                              <w:tc>
+                                <w:tcPr>
+                                  <w:tcW w:w="4236" w:type="dxa"/>
+                                  <w:tcBorders>
+                                    <w:top w:val="single" w:sz="4" w:space="0" w:color="auto"/>
+                                  </w:tcBorders>
+                                </w:tcPr>
+                                <w:p>
+                                  <w:pPr>
+                                    <w:pStyle w:val="TableParagraph"/>
+                                    <w:spacing w:before="5" w:line="247" w:lineRule="exact"/>
+                                  </w:pPr>
+                                  <w:r>
+                                    <w:rPr>
+                                      <w:spacing w:val="-2"/>
+                                    </w:rPr>
+                                    <w:t>{</w:t>
+                                  </w:r>
+                                  <w:proofErr w:type="spellStart"/>
+                                  <w:r>
+                                    <w:rPr>
+                                      <w:spacing w:val="-2"/>
+                                    </w:rPr>
+                                    <w:t>paymentDetailsItem</w:t>
+                                  </w:r>
+                                  <w:proofErr w:type="spellEnd"/>
+                                  <w:r>
+                                    <w:rPr>
+                                      <w:spacing w:val="-2"/>
+                                    </w:rPr>
+                                    <w:t>}</w:t>
+                                  </w:r>
+                                </w:p>
+                              </w:tc>
+                              <w:tc>
+                                <w:tcPr>
+                                  <w:tcW w:w="3593" w:type="dxa"/>
+                                  <w:gridSpan w:val="2"/>
+                                  <w:tcBorders>
+                                    <w:top w:val="single" w:sz="4" w:space="0" w:color="auto"/>
+                                  </w:tcBorders>
+                                </w:tcPr>
+                                <w:p>
+                                  <w:pPr>
+                                    <w:pStyle w:val="TableParagraph"/>
+                                    <w:spacing w:before="5" w:line="247" w:lineRule="exact"/>
+                                    <w:ind w:left="987"/>
+                                  </w:pPr>
+                                  <w:r>
+                                    <w:rPr>
+                                      <w:spacing w:val="-2"/>
+                                    </w:rPr>
+                                    <w:t>{</w:t>
+                                  </w:r>
+                                  <w:proofErr w:type="spellStart"/>
+                                  <w:r>
+                                    <w:rPr>
+                                      <w:spacing w:val="-2"/>
+                                    </w:rPr>
+                                    <w:t>paymentDetailsDate</w:t>
+                                  </w:r>
+                                  <w:proofErr w:type="spellEnd"/>
+                                  <w:r>
+                                    <w:rPr>
+                                      <w:spacing w:val="-2"/>
+                                    </w:rPr>
+                                    <w:t>}</w:t>
+                                  </w:r>
+                                </w:p>
+                              </w:tc>
+                              <w:tc>
+                                <w:tcPr>
+                                  <w:tcW w:w="3693" w:type="dxa"/>
+                                  <w:tcBorders>
+                                    <w:top w:val="single" w:sz="4" w:space="0" w:color="auto"/>
+                                  </w:tcBorders>
+                                </w:tcPr>
+                                <w:p>
+                                  <w:pPr>
+                                    <w:pStyle w:val="TableParagraph"/>
+                                    <w:spacing w:before="5" w:line="247" w:lineRule="exact"/>
+                                    <w:ind w:left="234"/>
+                                  </w:pPr>
+                                  <w:r>
+                                    <w:rPr>
+                                      <w:spacing w:val="-2"/>
+                                    </w:rPr>
+                                    <w:t>{</w:t>
+                                  </w:r>
+                                  <w:proofErr w:type="spellStart"/>
+                                  <w:r>
+                                    <w:rPr>
+                                      <w:spacing w:val="-2"/>
+                                    </w:rPr>
+                                    <w:t>paymentDetailsAmount</w:t>
+                                  </w:r>
+                                  <w:proofErr w:type="spellEnd"/>
+                                  <w:r>
+                                    <w:rPr>
+                                      <w:spacing w:val="-2"/>
+                                    </w:rPr>
+                                    <w:t>}</w:t>
+                                  </w:r>
+                                </w:p>
+                              </w:tc>
+                            </w:tr>
+                          </w:tbl>
+                          <w:p/>
+                        </w:txbxContent>
+                      </wps:txbx>
+                      <wps:bodyPr rot="0" spcFirstLastPara="0" vertOverflow="overflow" horzOverflow="overflow" vert="horz" wrap="square" lIns="91440" tIns="45720" rIns="91440" bIns="45720" numCol="1" spcCol="0" rtlCol="0" fromWordArt="0" anchor="t" anchorCtr="0" forceAA="0" compatLnSpc="1">
+                        <a:prstTxWarp prst="textNoShape">
+                          <a:avLst/>
+                        </a:prstTxWarp>
+                        <a:noAutofit/>
+                      </wps:bodyPr>
+                    </wps:wsp>
+                  </a:graphicData>
+                </a:graphic>
+                <wp14:sizeRelH relativeFrom="margin">
+                  <wp14:pctWidth>0</wp14:pctWidth>
+                </wp14:sizeRelH>
+                <wp14:sizeRelV relativeFrom="margin">
+                  <wp14:pctHeight>0</wp14:pctHeight>
+                </wp14:sizeRelV>
+              </wp:anchor>
+            </w:drawing>
+          </mc:Choice>
+          <mc:Fallback>
+            <w:pict>
+              <v:shape w14:anchorId="6F9509FE" id="Text Box 17" o:spid="_x0000_s1032" type="#_x0000_t202" style="position:absolute;margin-left:-7.3pt;margin-top:14.2pt;width:599.1pt;height:358.95pt;z-index:487597056;visibility:visible;mso-wrap-style:square;mso-width-percent:0;mso-height-percent:0;mso-wrap-distance-left:9pt;mso-wrap-distance-top:0;mso-wrap-distance-right:9pt;mso-wrap-distance-bottom:0;mso-position-horizontal:absolute;mso-position-horizontal-relative:text;mso-position-vertical:absolute;mso-position-vertical-relative:text;mso-width-percent:0;mso-height-percent:0;mso-width-relative:margin;mso-height-relative:margin;v-text-anchor:top" o:gfxdata="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" filled="f" stroked="f" strokeweight=".5pt">
+                <v:textbox>
+                  <w:txbxContent>
+                    <w:tbl>
+                      <w:tblPr>
+                        <w:tblW w:w="0" w:type="auto"/>
+                        <w:tblInd w:w="187" w:type="dxa"/>
+                        <w:tblLayout w:type="fixed"/>
+                        <w:tblCellMar>
+                          <w:left w:w="0" w:type="dxa"/>
+                          <w:right w:w="0" w:type="dxa"/>
+                        </w:tblCellMar>
+                        <w:tblLook w:val="01E0" w:firstRow="1" w:lastRow="1" w:firstColumn="1" w:lastColumn="1" w:noHBand="0" w:noVBand="0"/>
+                      </w:tblPr>
+                      <w:tblGrid>
+                        <w:gridCol w:w="4236"/>
+                        <w:gridCol w:w="747"/>
+                        <w:gridCol w:w="2846"/>
+                        <w:gridCol w:w="3693"/>
+                      </w:tblGrid>
+                      <w:tr>
+                        <w:trPr>
+                          <w:trHeight w:val="286"/>
+                        </w:trPr>
+                        <w:tc>
+                          <w:tcPr>
+                            <w:tcW w:w="4236" w:type="dxa"/>
+                          </w:tcPr>
+                          <w:p>
+                            <w:pPr>
+                              <w:pStyle w:val="TableParagraph"/>
+                              <w:spacing w:line="223" w:lineRule="exact"/>
+                              <w:rPr>
+                                <w:b/>
+                              </w:rPr>
+                            </w:pPr>
+                            <w:r>
+                              <w:rPr>
+                                <w:b/>
+                                <w:spacing w:val="-4"/>
+                              </w:rPr>
+                              <w:t>PLAN</w:t>
+                            </w:r>
+                            <w:r>
+                              <w:rPr>
+                                <w:b/>
+                                <w:spacing w:val="-6"/>
+                              </w:rPr>
+                              <w:t xml:space="preserve"> </w:t>
+                            </w:r>
+                            <w:r>
+                              <w:rPr>
+                                <w:b/>
+                                <w:spacing w:val="-2"/>
+                              </w:rPr>
+                              <w:t>DETAILS</w:t>
+                            </w:r>
+                          </w:p>
+                        </w:tc>
+                        <w:tc>
+                          <w:tcPr>
+                            <w:tcW w:w="7286" w:type="dxa"/>
+                            <w:gridSpan w:val="3"/>
+                          </w:tcPr>
+                          <w:p>
+                            <w:pPr>
+                              <w:pStyle w:val="TableParagraph"/>
+                              <w:ind w:left="0"/>
+                              <w:rPr>
+                                <w:rFonts w:ascii="Times New Roman"/>
+                                <w:sz w:val="20"/>
+                              </w:rPr>
+                            </w:pPr>
+                          </w:p>
+                        </w:tc>
+                      </w:tr>
+                      <w:tr>
+                        <w:trPr>
+                          <w:trHeight w:val="383"/>
+                        </w:trPr>
+                        <w:tc>
+                          <w:tcPr>
+                            <w:tcW w:w="4236" w:type="dxa"/>
+                          </w:tcPr>
+                          <w:p>
+                            <w:pPr>
+                              <w:pStyle w:val="TableParagraph"/>
+                              <w:spacing w:before="10"/>
+                              <w:rPr>
+                                <w:b/>
+                              </w:rPr>
+                            </w:pPr>
+                            <w:r>
+                              <w:rPr>
+                                <w:b/>
+                              </w:rPr>
+                              <w:t>Plan</w:t>
+                            </w:r>
+                            <w:r>
+                              <w:rPr>
+                                <w:b/>
+                                <w:spacing w:val="-10"/>
+                              </w:rPr>
+                              <w:t xml:space="preserve"> 1</w:t>
+                            </w:r>
+                          </w:p>
+                        </w:tc>
+                        <w:tc>
+                          <w:tcPr>
+                            <w:tcW w:w="3593" w:type="dxa"/>
+                            <w:gridSpan w:val="2"/>
+                          </w:tcPr>
+                          <w:p>
+                            <w:pPr>
+                              <w:pStyle w:val="TableParagraph"/>
+                              <w:spacing w:before="10"/>
+                              <w:ind w:left="947"/>
+                              <w:rPr>
+                                <w:b/>
+                              </w:rPr>
+                            </w:pPr>
+                            <w:r>
+                              <w:rPr>
+                                <w:b/>
+                              </w:rPr>
+                              <w:t xml:space="preserve">Billing </w:t>
+                            </w:r>
+                            <w:r>
+                              <w:rPr>
+                                <w:b/>
+                                <w:spacing w:val="-2"/>
+                              </w:rPr>
+                              <w:t>period</w:t>
+                            </w:r>
+                          </w:p>
+                        </w:tc>
+                        <w:tc>
+                          <w:tcPr>
+                            <w:tcW w:w="3693" w:type="dxa"/>
+                          </w:tcPr>
+                          <w:p>
+                            <w:pPr>
+                              <w:pStyle w:val="TableParagraph"/>
+                              <w:ind w:left="0"/>
+                              <w:rPr>
+                                <w:rFonts w:ascii="Times New Roman"/>
+                                <w:sz w:val="20"/>
+                              </w:rPr>
+                            </w:pPr>
+                          </w:p>
+                        </w:tc>
+                      </w:tr>
+                      <w:tr>
+                        <w:trPr>
+                          <w:trHeight w:val="360"/>
+                        </w:trPr>
+                        <w:tc>
+                          <w:tcPr>
+                            <w:tcW w:w="4983" w:type="dxa"/>
+                            <w:gridSpan w:val="2"/>
+                          </w:tcPr>
+                          <w:p>
+                            <w:pPr>
+                              <w:pStyle w:val="TableParagraph"/>
+                              <w:spacing w:before="74"/>
+                            </w:pPr>
+                            <w:r>
+                              <w:t>{</w:t>
+                            </w:r>
+                            <w:proofErr w:type="spellStart"/>
+                            <w:r>
+                              <w:t>planName</w:t>
+                            </w:r>
+                            <w:proofErr w:type="spellEnd"/>
+                            <w:r>
+                              <w:t>}</w:t>
+                            </w:r>
+                          </w:p>
+                        </w:tc>
+                        <w:tc>
+                          <w:tcPr>
+                            <w:tcW w:w="2846" w:type="dxa"/>
+                          </w:tcPr>
+                          <w:p>
+                            <w:pPr>
+                              <w:pStyle w:val="TableParagraph"/>
+                              <w:spacing w:before="59"/>
+                              <w:ind w:left="200"/>
+                            </w:pPr>
+                            <w:r>
+                              <w:rPr>
+                                <w:spacing w:val="-2"/>
+                              </w:rPr>
+                              <w:t>{</w:t>
+                            </w:r>
+                            <w:proofErr w:type="spellStart"/>
+                            <w:r>
+                              <w:rPr>
+                                <w:spacing w:val="-2"/>
+                              </w:rPr>
+                              <w:t>cStart</w:t>
+                            </w:r>
+                            <w:proofErr w:type="spellEnd"/>
+                            <w:r>
+                              <w:rPr>
+                                <w:spacing w:val="-2"/>
+                              </w:rPr>
+                              <w:t>}</w:t>
+                            </w:r>
+                            <w:r>
+                              <w:rPr>
+                                <w:spacing w:val="-2"/>
+                              </w:rPr>
+                              <w:t>-</w:t>
+                            </w:r>
+                            <w:r>
+                              <w:rPr>
+                                <w:spacing w:val="-2"/>
+                              </w:rPr>
+                              <w:t>{</w:t>
+                            </w:r>
+                            <w:proofErr w:type="spellStart"/>
+                            <w:r>
+                              <w:rPr>
+                                <w:spacing w:val="-2"/>
+                              </w:rPr>
+                              <w:t>cEnd</w:t>
+                            </w:r>
+                            <w:proofErr w:type="spellEnd"/>
+                            <w:r>
+                              <w:rPr>
+                                <w:spacing w:val="-2"/>
+                              </w:rPr>
+                              <w:t>}</w:t>
+                            </w:r>
+                          </w:p>
+                        </w:tc>
+                        <w:tc>
+                          <w:tcPr>
+                            <w:tcW w:w="3693" w:type="dxa"/>
+                          </w:tcPr>
+                          <w:p>
+                            <w:pPr>
+                              <w:pStyle w:val="TableParagraph"/>
+                              <w:ind w:left="234"/>
+                              <w:rPr>
+                                <w:b/>
+                                <w:lang w:eastAsia="zh-TW"/>
+                              </w:rPr>
+                            </w:pPr>
+                          </w:p>
+                        </w:tc>
+                      </w:tr>
+                      <w:tr>
+                        <w:trPr>
+                          <w:trHeight w:val="193"/>
+                        </w:trPr>
+                        <w:tc>
+                          <w:tcPr>
+                            <w:tcW w:w="4983" w:type="dxa"/>
+                            <w:gridSpan w:val="2"/>
+                          </w:tcPr>
+                          <w:p>
+                            <w:pPr>
+                              <w:pStyle w:val="TableParagraph"/>
+                              <w:spacing w:before="59"/>
+                              <w:ind w:left="0"/>
+                            </w:pPr>
+                            <w:r>
+                              <w:rPr>
+                                <w:b/>
+                              </w:rPr>
+                              <w:t>Plan</w:t>
+                            </w:r>
+                            <w:r>
+                              <w:rPr>
+                                <w:b/>
+                                <w:spacing w:val="-10"/>
+                              </w:rPr>
+                              <w:t xml:space="preserve"> </w:t>
+                            </w:r>
+                            <w:r>
+                              <w:rPr>
+                                <w:b/>
+                                <w:spacing w:val="-2"/>
+                              </w:rPr>
+                              <w:t>price:</w:t>
+                            </w:r>
+                          </w:p>
+                        </w:tc>
+                        <w:tc>
+                          <w:tcPr>
+                            <w:tcW w:w="2846" w:type="dxa"/>
+                          </w:tcPr>
+                          <w:p>
+                            <w:pPr>
+                              <w:pStyle w:val="TableParagraph"/>
+                              <w:spacing w:before="59"/>
+                              <w:ind w:left="200"/>
+                              <w:rPr>
+                                <w:spacing w:val="-2"/>
+                              </w:rPr>
+                            </w:pPr>
+                          </w:p>
+                        </w:tc>
+                        <w:tc>
+                          <w:tcPr>
+                            <w:tcW w:w="3693" w:type="dxa"/>
+                          </w:tcPr>
+                          <w:p>
+                            <w:pPr>
+                              <w:pStyle w:val="TableParagraph"/>
+                              <w:ind w:left="234"/>
+                              <w:rPr>
+                                <w:b/>
+                              </w:rPr>
+                            </w:pPr>
+                            <w:r>
+                              <w:rPr>
+                                <w:b/>
+                                <w:spacing w:val="-2"/>
+                              </w:rPr>
+                              <w:t>{</w:t>
+                            </w:r>
+                            <w:proofErr w:type="spellStart"/>
+                            <w:r>
+                              <w:rPr>
+                                <w:b/>
+                                <w:spacing w:val="-2"/>
+                              </w:rPr>
+                              <w:t>planPrice</w:t>
+                            </w:r>
+                            <w:proofErr w:type="spellEnd"/>
+                            <w:r>
+                              <w:rPr>
+                                <w:b/>
+                                <w:spacing w:val="-2"/>
+                              </w:rPr>
+                              <w:t>}</w:t>
+                            </w:r>
+                          </w:p>
+                        </w:tc>
+                      </w:tr>
+                      <w:tr>
+                        <w:trPr>
+                          <w:trHeight w:val="498"/>
+                        </w:trPr>
+                        <w:tc>
+                          <w:tcPr>
+                            <w:tcW w:w="4236" w:type="dxa"/>
+                          </w:tcPr>
+                          <w:p>
+                            <w:pPr>
+                              <w:pStyle w:val="TableParagraph"/>
+                              <w:spacing w:before="15"/>
+                              <w:rPr>
+                                <w:b/>
+                              </w:rPr>
+                            </w:pPr>
+                            <w:r>
+                              <w:rPr>
+                                <w:b/>
+                              </w:rPr>
+                              <w:t>Charges</w:t>
+                            </w:r>
+                            <w:r>
+                              <w:rPr>
+                                <w:b/>
+                                <w:spacing w:val="-5"/>
+                              </w:rPr>
+                              <w:t xml:space="preserve"> </w:t>
+                            </w:r>
+                            <w:r>
+                              <w:rPr>
+                                <w:b/>
+                              </w:rPr>
+                              <w:t>right</w:t>
+                            </w:r>
+                            <w:r>
+                              <w:rPr>
+                                <w:b/>
+                                <w:spacing w:val="-5"/>
+                              </w:rPr>
+                              <w:t xml:space="preserve"> </w:t>
+                            </w:r>
+                            <w:r>
+                              <w:rPr>
+                                <w:b/>
+                                <w:spacing w:val="-4"/>
+                              </w:rPr>
+                              <w:t>now:</w:t>
+                            </w:r>
+                          </w:p>
+                        </w:tc>
+                        <w:tc>
+                          <w:tcPr>
+                            <w:tcW w:w="3593" w:type="dxa"/>
+                            <w:gridSpan w:val="2"/>
+                          </w:tcPr>
+                          <w:p>
+                            <w:pPr>
+                              <w:pStyle w:val="TableParagraph"/>
+                              <w:ind w:left="0"/>
+                              <w:rPr>
+                                <w:rFonts w:ascii="Times New Roman"/>
+                                <w:sz w:val="20"/>
+                              </w:rPr>
+                            </w:pPr>
+                          </w:p>
+                        </w:tc>
+                        <w:tc>
+                          <w:tcPr>
+                            <w:tcW w:w="3693" w:type="dxa"/>
+                          </w:tcPr>
+                          <w:p>
+                            <w:pPr>
+                              <w:pStyle w:val="TableParagraph"/>
+                              <w:spacing w:before="15"/>
+                              <w:ind w:left="234"/>
+                              <w:rPr>
+                                <w:b/>
+                              </w:rPr>
+                            </w:pPr>
+                            <w:r>
+                              <w:rPr>
+                                <w:b/>
+                                <w:spacing w:val="-2"/>
+                              </w:rPr>
+                              <w:t>{</w:t>
+                            </w:r>
+                            <w:proofErr w:type="spellStart"/>
+                            <w:r>
+                              <w:rPr>
+                                <w:b/>
+                                <w:spacing w:val="-2"/>
+                              </w:rPr>
+                              <w:t>planCurrCharges</w:t>
+                            </w:r>
+                            <w:proofErr w:type="spellEnd"/>
+                            <w:r>
+                              <w:rPr>
+                                <w:b/>
+                                <w:spacing w:val="-2"/>
+                              </w:rPr>
+                              <w:t>}</w:t>
+                            </w:r>
+                          </w:p>
+                        </w:tc>
+                      </w:tr>
+                      <w:tr>
+                        <w:trPr>
+                          <w:trHeight w:val="485"/>
+                        </w:trPr>
+                        <w:tc>
+                          <w:tcPr>
+                            <w:tcW w:w="4236" w:type="dxa"/>
+                            <w:tcBorders>
+                              <w:bottom w:val="single" w:sz="4" w:space="0" w:color="auto"/>
+                            </w:tcBorders>
+                          </w:tcPr>
+                          <w:p>
+                            <w:pPr>
+                              <w:pStyle w:val="TableParagraph"/>
+                              <w:spacing w:before="169"/>
+                              <w:rPr>
+                                <w:b/>
+                              </w:rPr>
+                            </w:pPr>
+                            <w:r>
+                              <w:rPr>
+                                <w:b/>
+                                <w:spacing w:val="-4"/>
+                              </w:rPr>
+                              <w:t>PAYMENT</w:t>
+                            </w:r>
+                            <w:r>
+                              <w:rPr>
+                                <w:b/>
+                                <w:spacing w:val="-7"/>
+                              </w:rPr>
+                              <w:t xml:space="preserve"> </w:t>
+                            </w:r>
+                            <w:r>
+                              <w:rPr>
+                                <w:b/>
+                                <w:spacing w:val="-2"/>
+                              </w:rPr>
+                              <w:t>DETAILS</w:t>
+                            </w:r>
+                          </w:p>
+                        </w:tc>
+                        <w:tc>
+                          <w:tcPr>
+                            <w:tcW w:w="3593" w:type="dxa"/>
+                            <w:gridSpan w:val="2"/>
+                            <w:tcBorders>
+                              <w:bottom w:val="single" w:sz="4" w:space="0" w:color="auto"/>
+                            </w:tcBorders>
+                          </w:tcPr>
+                          <w:p>
+                            <w:pPr>
+                              <w:pStyle w:val="TableParagraph"/>
+                              <w:ind w:left="0"/>
+                              <w:rPr>
+                                <w:rFonts w:ascii="Times New Roman"/>
+                                <w:sz w:val="20"/>
+                              </w:rPr>
+                            </w:pPr>
+                          </w:p>
+                        </w:tc>
+                        <w:tc>
+                          <w:tcPr>
+                            <w:tcW w:w="3693" w:type="dxa"/>
+                            <w:tcBorders>
+                              <w:bottom w:val="single" w:sz="4" w:space="0" w:color="auto"/>
+                            </w:tcBorders>
+                          </w:tcPr>
+                          <w:p>
+                            <w:pPr>
+                              <w:pStyle w:val="TableParagraph"/>
+                              <w:ind w:left="0"/>
+                              <w:rPr>
+                                <w:rFonts w:ascii="Times New Roman"/>
+                                <w:sz w:val="20"/>
+                              </w:rPr>
+                            </w:pPr>
+                          </w:p>
+                        </w:tc>
+                      </w:tr>
+                      <w:tr>
+                        <w:trPr>
+                          <w:trHeight w:val="272"/>
+                        </w:trPr>
+                        <w:tc>
+                          <w:tcPr>
+                            <w:tcW w:w="4236" w:type="dxa"/>
+                            <w:tcBorders>
+                              <w:top w:val="single" w:sz="4" w:space="0" w:color="auto"/>
+                            </w:tcBorders>
+                          </w:tcPr>
+                          <w:p>
+                            <w:pPr>
+                              <w:pStyle w:val="TableParagraph"/>
+                              <w:spacing w:before="5" w:line="247" w:lineRule="exact"/>
+                            </w:pPr>
+                            <w:r>
+                              <w:rPr>
+                                <w:spacing w:val="-2"/>
+                              </w:rPr>
+                              <w:t>{</w:t>
+                            </w:r>
+                            <w:proofErr w:type="spellStart"/>
+                            <w:r>
+                              <w:rPr>
+                                <w:spacing w:val="-2"/>
+                              </w:rPr>
+                              <w:t>paymentDetailsItem</w:t>
+                            </w:r>
+                            <w:proofErr w:type="spellEnd"/>
+                            <w:r>
+                              <w:rPr>
+                                <w:spacing w:val="-2"/>
+                              </w:rPr>
+                              <w:t>}</w:t>
+                            </w:r>
+                          </w:p>
+                        </w:tc>
+                        <w:tc>
+                          <w:tcPr>
+                            <w:tcW w:w="3593" w:type="dxa"/>
+                            <w:gridSpan w:val="2"/>
+                            <w:tcBorders>
+                              <w:top w:val="single" w:sz="4" w:space="0" w:color="auto"/>
+                            </w:tcBorders>
+                          </w:tcPr>
+                          <w:p>
+                            <w:pPr>
+                              <w:pStyle w:val="TableParagraph"/>
+                              <w:spacing w:before="5" w:line="247" w:lineRule="exact"/>
+                              <w:ind w:left="987"/>
+                            </w:pPr>
+                            <w:r>
+                              <w:rPr>
+                                <w:spacing w:val="-2"/>
+                              </w:rPr>
+                              <w:t>{</w:t>
+                            </w:r>
+                            <w:proofErr w:type="spellStart"/>
+                            <w:r>
+                              <w:rPr>
+                                <w:spacing w:val="-2"/>
+                              </w:rPr>
+                              <w:t>paymentDetailsDate</w:t>
+                            </w:r>
+                            <w:proofErr w:type="spellEnd"/>
+                            <w:r>
+                              <w:rPr>
+                                <w:spacing w:val="-2"/>
+                              </w:rPr>
+                              <w:t>}</w:t>
+                            </w:r>
+                          </w:p>
+                        </w:tc>
+                        <w:tc>
+                          <w:tcPr>
+                            <w:tcW w:w="3693" w:type="dxa"/>
+                            <w:tcBorders>
+                              <w:top w:val="single" w:sz="4" w:space="0" w:color="auto"/>
+                            </w:tcBorders>
+                          </w:tcPr>
+                          <w:p>
+                            <w:pPr>
+                              <w:pStyle w:val="TableParagraph"/>
+                              <w:spacing w:before="5" w:line="247" w:lineRule="exact"/>
+                              <w:ind w:left="234"/>
+                            </w:pPr>
+                            <w:r>
+                              <w:rPr>
+                                <w:spacing w:val="-2"/>
+                              </w:rPr>
+                              <w:t>{</w:t>
+                            </w:r>
+                            <w:proofErr w:type="spellStart"/>
+                            <w:r>
+                              <w:rPr>
+                                <w:spacing w:val="-2"/>
+                              </w:rPr>
+                              <w:t>paymentDetailsAmount</w:t>
+                            </w:r>
+                            <w:proofErr w:type="spellEnd"/>
+                            <w:r>
+                              <w:rPr>
+                                <w:spacing w:val="-2"/>
+                              </w:rPr>
+                              <w:t>}</w:t>
+                            </w:r>
+                          </w:p>
+                        </w:tc>
+                      </w:tr>
+                    </w:tbl>
+                    <w:p/>
+                  </w:txbxContent>
+                </v:textbox>
+              </v:shape>
+            </w:pict>
+          </mc:Fallback>
+        </mc:AlternateContent>
+      </w:r>
+    </w:p>
+    <w:p>
+      <w:pPr>
+        <w:pStyle w:val="BodyText"/>
+        <w:rPr>
+          <w:rFonts w:ascii="Century Gothic"/>
+          <w:b/>
+          <w:sz w:val="22"/>
+        </w:rPr>
+      </w:pPr>
+    </w:p>
+    <w:p>
+      <w:pPr>
+        <w:pStyle w:val="BodyText"/>
+        <w:rPr>
+          <w:rFonts w:ascii="Century Gothic"/>
+          <w:b/>
+          <w:sz w:val="22"/>
+        </w:rPr>
+      </w:pPr>
+    </w:p>
+    <w:p>
+      <w:pPr>
+        <w:pStyle w:val="BodyText"/>
+        <w:rPr>
+          <w:rFonts w:ascii="Century Gothic"/>
+          <w:b/>
+          <w:sz w:val="22"/>
+        </w:rPr>
+      </w:pPr>
+    </w:p>
+    <w:p>
+      <w:pPr>
+        <w:pStyle w:val="BodyText"/>
+        <w:rPr>
+          <w:rFonts w:ascii="Century Gothic"/>
+          <w:b/>
+          <w:sz w:val="22"/>
+        </w:rPr>
+      </w:pPr>
+    </w:p>
+    <w:p>
+      <w:pPr>
+        <w:pStyle w:val="BodyText"/>
+        <w:rPr>
+          <w:rFonts w:ascii="Century Gothic"/>
+          <w:b/>
+          <w:sz w:val="22"/>
+        </w:rPr>
+      </w:pPr>
+    </w:p>
+    <w:p>
+      <w:pPr>
+        <w:pStyle w:val="BodyText"/>
+        <w:rPr>
+          <w:rFonts w:ascii="Century Gothic"/>
+          <w:b/>
+          <w:sz w:val="22"/>
+        </w:rPr>
+      </w:pPr>
+    </w:p>
+    <w:p>
+      <w:pPr>
+        <w:pStyle w:val="BodyText"/>
+        <w:rPr>
+          <w:rFonts w:ascii="Century Gothic"/>
+          <w:b/>
+          <w:sz w:val="22"/>
+        </w:rPr>
+      </w:pPr>
+    </w:p>
+    <w:p>
+      <w:pPr>
+        <w:pStyle w:val="BodyText"/>
+        <w:rPr>
+          <w:rFonts w:ascii="Century Gothic"/>
+          <w:b/>
+          <w:sz w:val="22"/>
+        </w:rPr>
+      </w:pPr>
+    </w:p>
+    <w:p>
+      <w:pPr>
+        <w:pStyle w:val="BodyText"/>
+        <w:rPr>
+          <w:rFonts w:ascii="Century Gothic"/>
+          <w:b/>
+          <w:sz w:val="22"/>
+        </w:rPr>
+      </w:pPr>
+    </w:p>
+    <w:p>
+      <w:pPr>
+        <w:pStyle w:val="BodyText"/>
+        <w:rPr>
+          <w:rFonts w:ascii="Century Gothic"/>
+          <w:b/>
+          <w:sz w:val="22"/>
+        </w:rPr>
+      </w:pPr>
+    </w:p>
     <w:p>
       <w:pPr>
         <w:pStyle w:val="BodyText"/>
@@ -4839,9 +5755,10 @@
     <w:p>
       <w:pPr>
         <w:spacing w:line="235" w:lineRule="auto"/>
-        <w:ind w:left="180" w:right="8037"/>
-        <w:rPr>
-          <w:rFonts w:ascii="Century Gothic"/>
+        <w:ind w:left="180" w:right="2520"/>
+        <w:rPr>
+          <w:rFonts w:ascii="Century Gothic"/>
+          <w:spacing w:val="-2"/>
         </w:rPr>
       </w:pPr>
       <w:r>
@@ -4929,22 +5846,49 @@
           <w:rFonts w:ascii="Century Gothic"/>
           <w:spacing w:val="-2"/>
         </w:rPr>
-        <w:t>CARMEN</w:t>
-      </w:r>
-      <w:r>
-        <w:rPr>
-          <w:rFonts w:ascii="Century Gothic"/>
-          <w:spacing w:val="-13"/>
-        </w:rPr>
-        <w:t xml:space="preserve"> </w:t>
-      </w:r>
+        <w:t>{</w:t>
+      </w:r>
+      <w:proofErr w:type="spellStart"/>
       <w:r>
         <w:rPr>
           <w:rFonts w:ascii="Century Gothic"/>
           <w:spacing w:val="-2"/>
         </w:rPr>
-        <w:t xml:space="preserve">CHAVEZ </w:t>
-      </w:r>
+        <w:t>firstName</w:t>
+      </w:r>
+      <w:proofErr w:type="spellEnd"/>
+      <w:r>
+        <w:rPr>
+          <w:rFonts w:ascii="Century Gothic"/>
+          <w:spacing w:val="-2"/>
+        </w:rPr>
+        <w:t>} {</w:t>
+      </w:r>
+      <w:proofErr w:type="spellStart"/>
+      <w:r>
+        <w:rPr>
+          <w:rFonts w:ascii="Century Gothic"/>
+          <w:spacing w:val="-2"/>
+        </w:rPr>
+        <w:t>lastName</w:t>
+      </w:r>
+      <w:proofErr w:type="spellEnd"/>
+      <w:r>
+        <w:rPr>
+          <w:rFonts w:ascii="Century Gothic"/>
+          <w:spacing w:val="-2"/>
+        </w:rPr>
+        <w:t>}</w:t>
+      </w:r>
+    </w:p>
+    <w:p>
+      <w:pPr>
+        <w:spacing w:line="235" w:lineRule="auto"/>
+        <w:ind w:left="180" w:right="2430"/>
+        <w:rPr>
+          <w:rFonts w:ascii="Century Gothic"/>
+        </w:rPr>
+      </w:pPr>
       <w:r>
         <w:rPr>
           <w:rFonts w:ascii="Century Gothic"/>
@@ -4956,8 +5900,31 @@
         <w:rPr>
           <w:rFonts w:ascii="Century Gothic"/>
         </w:rPr>
-        <w:t xml:space="preserve">W0051752 </w:t>
-      </w:r>
+        <w:t>{</w:t>
+      </w:r>
+      <w:proofErr w:type="spellStart"/>
+      <w:r>
+        <w:rPr>
+          <w:rFonts w:ascii="Century Gothic"/>
+        </w:rPr>
+        <w:t>groupNumber</w:t>
+      </w:r>
+      <w:proofErr w:type="spellEnd"/>
+      <w:r>
+        <w:rPr>
+          <w:rFonts w:ascii="Century Gothic"/>
+        </w:rPr>
+        <w:t>}</w:t>
+      </w:r>
+    </w:p>
+    <w:p>
+      <w:pPr>
+        <w:spacing w:line="235" w:lineRule="auto"/>
+        <w:ind w:left="180" w:right="990"/>
+        <w:rPr>
+          <w:rFonts w:ascii="Century Gothic"/>
+        </w:rPr>
+      </w:pPr>
       <w:r>
         <w:rPr>
           <w:rFonts w:ascii="Century Gothic"/>
@@ -4969,7 +5936,21 @@
         <w:rPr>
           <w:rFonts w:ascii="Century Gothic"/>
         </w:rPr>
-        <w:t>902201168</w:t>
+        <w:t>{</w:t>
+      </w:r>
+      <w:proofErr w:type="spellStart"/>
+      <w:r>
+        <w:rPr>
+          <w:rFonts w:ascii="Century Gothic"/>
+        </w:rPr>
+        <w:t>memberNumber</w:t>
+      </w:r>
+      <w:proofErr w:type="spellEnd"/>
+      <w:r>
+        <w:rPr>
+          <w:rFonts w:ascii="Century Gothic"/>
+        </w:rPr>
+        <w:t>}</w:t>
       </w:r>
     </w:p>
     <w:p>
@@ -5017,7 +5998,23 @@
           <w:rFonts w:ascii="Century Gothic"/>
           <w:spacing w:val="-2"/>
         </w:rPr>
-        <w:t>W0051752902201168</w:t>
+        <w:t>{</w:t>
+      </w:r>
+      <w:proofErr w:type="spellStart"/>
+      <w:r>
+        <w:rPr>
+          <w:rFonts w:ascii="Century Gothic"/>
+          <w:spacing w:val="-2"/>
+        </w:rPr>
+        <w:t>accountNumber</w:t>
+      </w:r>
+      <w:proofErr w:type="spellEnd"/>
+      <w:r>
+        <w:rPr>
+          <w:rFonts w:ascii="Century Gothic"/>
+          <w:spacing w:val="-2"/>
+        </w:rPr>
+        <w:t>}</w:t>
       </w:r>
     </w:p>
     <w:p>
@@ -5124,7 +6121,7 @@
                                 <w:spacing w:val="-2"/>
                                 <w:sz w:val="32"/>
                               </w:rPr>
-                              <w:t>$188.40</w:t>
+                              <w:t>{due}</w:t>
                             </w:r>
                           </w:p>
                           <w:p>
@@ -5159,7 +6156,23 @@
                                 <w:rFonts w:ascii="Century Gothic"/>
                                 <w:spacing w:val="-2"/>
                               </w:rPr>
-                              <w:t>08/31/2024</w:t>
+                              <w:t>{</w:t>
+                            </w:r>
+                            <w:proofErr w:type="spellStart"/>
+                            <w:r>
+                              <w:rPr>
+                                <w:rFonts w:ascii="Century Gothic"/>
+                                <w:spacing w:val="-2"/>
+                              </w:rPr>
+                              <w:t>billDueDate</w:t>
+                            </w:r>
+                            <w:proofErr w:type="spellEnd"/>
+                            <w:r>
+                              <w:rPr>
+                                <w:rFonts w:ascii="Century Gothic"/>
+                                <w:spacing w:val="-2"/>
+                              </w:rPr>
+                              <w:t>}</w:t>
                             </w:r>
                           </w:p>
                         </w:txbxContent>
@@ -5175,7 +6188,7 @@
           </mc:Choice>
           <mc:Fallback>
             <w:pict>
-              <v:shape w14:anchorId="68458298" id="Textbox 12" o:spid="_x0000_s1033" type="#_x0000_t202" style="position:absolute;left:0;text-align:left;margin-left:313.2pt;margin-top:20.55pt;width:277.2pt;height:61pt;z-index:15731200;visibility:visible;mso-wrap-style:square;mso-wrap-distance-left:0;mso-wrap-distance-top:0;mso-wrap-distance-right:0;mso-wrap-distance-bottom:0;mso-position-horizontal:absolute;mso-position-horizontal-relative:page;mso-position-vertical:absolute;mso-position-vertical-relative:text;v-text-anchor:top" o:gfxdata="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" filled="f" strokecolor="#0094d9" strokeweight="3pt">
+              <v:shape w14:anchorId="68458298" id="Textbox 12" o:spid="_x0000_s1033" type="#_x0000_t202" style="position:absolute;left:0;text-align:left;margin-left:313.2pt;margin-top:20.55pt;width:277.2pt;height:61pt;z-index:15731200;visibility:visible;mso-wrap-style:square;mso-wrap-distance-left:0;mso-wrap-distance-top:0;mso-wrap-distance-right:0;mso-wrap-distance-bottom:0;mso-position-horizontal:absolute;mso-position-horizontal-relative:page;mso-position-vertical:absolute;mso-position-vertical-relative:text;v-text-anchor:top" o:gfxdata="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" filled="f" strokecolor="#0094d9" strokeweight="3pt">
                 <v:path arrowok="t"/>
                 <v:textbox inset="0,0,0,0">
                   <w:txbxContent>
@@ -5230,7 +6243,7 @@
                           <w:spacing w:val="-2"/>
                           <w:sz w:val="32"/>
                         </w:rPr>
-                        <w:t>$188.40</w:t>
+                        <w:t>{due}</w:t>
                       </w:r>
                     </w:p>
                     <w:p>
@@ -5265,7 +6278,23 @@
                           <w:rFonts w:ascii="Century Gothic"/>
                           <w:spacing w:val="-2"/>
                         </w:rPr>
-                        <w:t>08/31/2024</w:t>
+                        <w:t>{</w:t>
+                      </w:r>
+                      <w:proofErr w:type="spellStart"/>
+                      <w:r>
+                        <w:rPr>
+                          <w:rFonts w:ascii="Century Gothic"/>
+                          <w:spacing w:val="-2"/>
+                        </w:rPr>
+                        <w:t>billDueDate</w:t>
+                      </w:r>
+                      <w:proofErr w:type="spellEnd"/>
+                      <w:r>
+                        <w:rPr>
+                          <w:rFonts w:ascii="Century Gothic"/>
+                          <w:spacing w:val="-2"/>
+                        </w:rPr>
+                        <w:t>}</w:t>
                       </w:r>
                     </w:p>
                   </w:txbxContent>
@@ -5311,7 +6340,23 @@
           <w:rFonts w:ascii="Century Gothic"/>
           <w:spacing w:val="-2"/>
         </w:rPr>
-        <w:t>242180011289</w:t>
+        <w:t>{</w:t>
+      </w:r>
+      <w:proofErr w:type="spellStart"/>
+      <w:r>
+        <w:rPr>
+          <w:rFonts w:ascii="Century Gothic"/>
+          <w:spacing w:val="-2"/>
+        </w:rPr>
+        <w:t>invoiceNumber</w:t>
+      </w:r>
+      <w:proofErr w:type="spellEnd"/>
+      <w:r>
+        <w:rPr>
+          <w:rFonts w:ascii="Century Gothic"/>
+          <w:spacing w:val="-2"/>
+        </w:rPr>
+        <w:t>}</w:t>
       </w:r>
     </w:p>
     <w:p>
@@ -5419,7 +6464,7 @@
     <w:p>
       <w:pPr>
         <w:spacing w:before="211" w:line="218" w:lineRule="exact"/>
-        <w:ind w:left="900"/>
+        <w:ind w:left="900" w:right="-1378"/>
         <w:rPr>
           <w:rFonts w:ascii="Century Gothic"/>
           <w:sz w:val="18"/>
@@ -5430,22 +6475,72 @@
           <w:rFonts w:ascii="Century Gothic"/>
           <w:sz w:val="18"/>
         </w:rPr>
-        <w:t>BLUE</w:t>
-      </w:r>
-      <w:r>
-        <w:rPr>
-          <w:rFonts w:ascii="Century Gothic"/>
-          <w:spacing w:val="-9"/>
+        <w:t>{remitAddress1}</w:t>
+      </w:r>
+    </w:p>
+    <w:p>
+      <w:pPr>
+        <w:spacing w:line="216" w:lineRule="exact"/>
+        <w:ind w:left="900" w:right="-1378"/>
+        <w:rPr>
+          <w:rFonts w:ascii="Century Gothic"/>
           <w:sz w:val="18"/>
         </w:rPr>
-        <w:t xml:space="preserve"> </w:t>
-      </w:r>
-      <w:r>
-        <w:rPr>
-          <w:rFonts w:ascii="Century Gothic"/>
+      </w:pPr>
+      <w:r>
+        <w:rPr>
+          <w:rFonts w:ascii="Century Gothic"/>
+          <w:spacing w:val="-6"/>
           <w:sz w:val="18"/>
         </w:rPr>
-        <w:t>SHIELD</w:t>
+        <w:t>{remitAddress2}</w:t>
+      </w:r>
+    </w:p>
+    <w:p>
+      <w:pPr>
+        <w:spacing w:line="218" w:lineRule="exact"/>
+        <w:ind w:left="900" w:right="-1378"/>
+        <w:rPr>
+          <w:rFonts w:ascii="Century Gothic"/>
+          <w:sz w:val="18"/>
+        </w:rPr>
+      </w:pPr>
+      <w:r>
+        <w:rPr>
+          <w:rFonts w:ascii="Century Gothic"/>
+          <w:sz w:val="18"/>
+        </w:rPr>
+        <w:t>{</w:t>
+      </w:r>
+      <w:proofErr w:type="spellStart"/>
+      <w:r>
+        <w:rPr>
+          <w:rFonts w:ascii="Century Gothic"/>
+          <w:sz w:val="18"/>
+        </w:rPr>
+        <w:t>remit</w:t>
+      </w:r>
+      <w:r>
+        <w:rPr>
+          <w:rFonts w:ascii="Century Gothic"/>
+          <w:sz w:val="18"/>
+        </w:rPr>
+        <w:t>City</w:t>
+      </w:r>
+      <w:proofErr w:type="spellEnd"/>
+      <w:r>
+        <w:rPr>
+          <w:rFonts w:ascii="Century Gothic"/>
+          <w:sz w:val="18"/>
+        </w:rPr>
+        <w:t>}</w:t>
+      </w:r>
+      <w:r>
+        <w:rPr>
+          <w:rFonts w:ascii="Century Gothic"/>
+          <w:sz w:val="18"/>
+        </w:rPr>
+        <w:t>,</w:t>
       </w:r>
       <w:r>
         <w:rPr>
@@ -5460,7 +6555,23 @@
           <w:rFonts w:ascii="Century Gothic"/>
           <w:sz w:val="18"/>
         </w:rPr>
-        <w:t>OF</w:t>
+        <w:t>{</w:t>
+      </w:r>
+      <w:proofErr w:type="spellStart"/>
+      <w:r>
+        <w:rPr>
+          <w:rFonts w:ascii="Century Gothic"/>
+          <w:sz w:val="18"/>
+        </w:rPr>
+        <w:t>remitState</w:t>
+      </w:r>
+      <w:proofErr w:type="spellEnd"/>
+      <w:r>
+        <w:rPr>
+          <w:rFonts w:ascii="Century Gothic"/>
+          <w:sz w:val="18"/>
+        </w:rPr>
+        <w:t>}</w:t>
       </w:r>
       <w:r>
         <w:rPr>
@@ -5475,143 +6586,23 @@
           <w:rFonts w:ascii="Century Gothic"/>
           <w:sz w:val="18"/>
         </w:rPr>
-        <w:t>CA-</w:t>
-      </w:r>
-      <w:r>
-        <w:rPr>
-          <w:rFonts w:ascii="Century Gothic"/>
-          <w:spacing w:val="-8"/>
+        <w:t>{</w:t>
+      </w:r>
+      <w:proofErr w:type="spellStart"/>
+      <w:r>
+        <w:rPr>
+          <w:rFonts w:ascii="Century Gothic"/>
           <w:sz w:val="18"/>
         </w:rPr>
-        <w:t xml:space="preserve"> </w:t>
-      </w:r>
-      <w:r>
-        <w:rPr>
-          <w:rFonts w:ascii="Century Gothic"/>
-          <w:spacing w:val="-2"/>
+        <w:t>remitZip</w:t>
+      </w:r>
+      <w:proofErr w:type="spellEnd"/>
+      <w:r>
+        <w:rPr>
+          <w:rFonts w:ascii="Century Gothic"/>
           <w:sz w:val="18"/>
         </w:rPr>
-        <w:t>MEDICARE</w:t>
-      </w:r>
-    </w:p>
-    <w:p>
-      <w:pPr>
-        <w:spacing w:line="216" w:lineRule="exact"/>
-        <w:ind w:left="900"/>
-        <w:rPr>
-          <w:rFonts w:ascii="Century Gothic"/>
-          <w:sz w:val="18"/>
-        </w:rPr>
-      </w:pPr>
-      <w:r>
-        <w:rPr>
-          <w:rFonts w:ascii="Century Gothic"/>
-          <w:spacing w:val="-6"/>
-          <w:sz w:val="18"/>
-        </w:rPr>
-        <w:t>P.O.</w:t>
-      </w:r>
-      <w:r>
-        <w:rPr>
-          <w:rFonts w:ascii="Century Gothic"/>
-          <w:spacing w:val="-4"/>
-          <w:sz w:val="18"/>
-        </w:rPr>
-        <w:t xml:space="preserve"> </w:t>
-      </w:r>
-      <w:r>
-        <w:rPr>
-          <w:rFonts w:ascii="Century Gothic"/>
-          <w:spacing w:val="-6"/>
-          <w:sz w:val="18"/>
-        </w:rPr>
-        <w:t>Box</w:t>
-      </w:r>
-      <w:r>
-        <w:rPr>
-          <w:rFonts w:ascii="Century Gothic"/>
-          <w:spacing w:val="-4"/>
-          <w:sz w:val="18"/>
-        </w:rPr>
-        <w:t xml:space="preserve"> </w:t>
-      </w:r>
-      <w:r>
-        <w:rPr>
-          <w:rFonts w:ascii="Century Gothic"/>
-          <w:spacing w:val="-6"/>
-          <w:sz w:val="18"/>
-        </w:rPr>
-        <w:t>745843</w:t>
-      </w:r>
-    </w:p>
-    <w:p>
-      <w:pPr>
-        <w:spacing w:line="218" w:lineRule="exact"/>
-        <w:ind w:left="900"/>
-        <w:rPr>
-          <w:rFonts w:ascii="Century Gothic"/>
-          <w:sz w:val="18"/>
-        </w:rPr>
-      </w:pPr>
-      <w:r>
-        <w:rPr>
-          <w:rFonts w:ascii="Century Gothic"/>
-          <w:sz w:val="18"/>
-        </w:rPr>
-        <w:t>Los</w:t>
-      </w:r>
-      <w:r>
-        <w:rPr>
-          <w:rFonts w:ascii="Century Gothic"/>
-          <w:spacing w:val="-9"/>
-          <w:sz w:val="18"/>
-        </w:rPr>
-        <w:t xml:space="preserve"> </w:t>
-      </w:r>
-      <w:r>
-        <w:rPr>
-          <w:rFonts w:ascii="Century Gothic"/>
-          <w:sz w:val="18"/>
-        </w:rPr>
-        <w:t>Angeles,</w:t>
-      </w:r>
-      <w:r>
-        <w:rPr>
-          <w:rFonts w:ascii="Century Gothic"/>
-          <w:spacing w:val="-8"/>
-          <w:sz w:val="18"/>
-        </w:rPr>
-        <w:t xml:space="preserve"> </w:t>
-      </w:r>
-      <w:r>
-        <w:rPr>
-          <w:rFonts w:ascii="Century Gothic"/>
-          <w:sz w:val="18"/>
-        </w:rPr>
-        <w:t>CA</w:t>
-      </w:r>
-      <w:r>
-        <w:rPr>
-          <w:rFonts w:ascii="Century Gothic"/>
-          <w:spacing w:val="-8"/>
-          <w:sz w:val="18"/>
-        </w:rPr>
-        <w:t xml:space="preserve"> </w:t>
-      </w:r>
-      <w:r>
-        <w:rPr>
-          <w:rFonts w:ascii="Century Gothic"/>
-          <w:sz w:val="18"/>
-        </w:rPr>
-        <w:t>90074-</w:t>
-      </w:r>
-      <w:r>
-        <w:rPr>
-          <w:rFonts w:ascii="Century Gothic"/>
-          <w:spacing w:val="-4"/>
-          <w:sz w:val="18"/>
-        </w:rPr>
-        <w:t>5843</w:t>
+        <w:t>}</w:t>
       </w:r>
     </w:p>
     <w:p>
@@ -5878,7 +6869,23 @@
           <w:rFonts w:ascii="OCR A Extended"/>
           <w:spacing w:val="-2"/>
         </w:rPr>
-        <w:t>2320000050107050299999999090002020001010608300000188407</w:t>
+        <w:t>{</w:t>
+      </w:r>
+      <w:proofErr w:type="spellStart"/>
+      <w:r>
+        <w:rPr>
+          <w:rFonts w:ascii="OCR A Extended"/>
+          <w:spacing w:val="-2"/>
+        </w:rPr>
+        <w:t>remitOCR</w:t>
+      </w:r>
+      <w:proofErr w:type="spellEnd"/>
+      <w:r>
+        <w:rPr>
+          <w:rFonts w:ascii="OCR A Extended"/>
+          <w:spacing w:val="-2"/>
+        </w:rPr>
+        <w:t>}</w:t>
       </w:r>
     </w:p>
     <w:p>
@@ -13521,6 +14528,7 @@
   <w:style w:type="character" w:default="1" w:styleId="DefaultParagraphFont">
     <w:name w:val="Default Paragraph Font"/>
     <w:uiPriority w:val="1"/>
+    <w:semiHidden/>
     <w:unhideWhenUsed/>
   </w:style>
   <w:style w:type="table" w:default="1" w:styleId="TableNormal">

</xml_diff>